<commit_message>
Report most recent numerical PCA findings to team members.
</commit_message>
<xml_diff>
--- a/PCA_Report.docx
+++ b/PCA_Report.docx
@@ -100,7 +100,15 @@
         <w:t xml:space="preserve">the </w:t>
       </w:r>
       <w:r>
-        <w:t>‘collisions’, ‘parties’, and ‘victims’ tables of the switrs.sqlite database file.</w:t>
+        <w:t xml:space="preserve">‘collisions’, ‘parties’, and ‘victims’ tables of the </w:t>
+      </w:r>
+      <w:proofErr w:type="spellStart"/>
+      <w:r>
+        <w:t>switrs.sqlite</w:t>
+      </w:r>
+      <w:proofErr w:type="spellEnd"/>
+      <w:r>
+        <w:t xml:space="preserve"> database file.</w:t>
       </w:r>
     </w:p>
     <w:p/>
@@ -223,10 +231,10 @@
     <w:p>
       <w:r>
         <w:drawing>
-          <wp:inline distT="0" distB="0" distL="0" distR="0" wp14:anchorId="0C700090" wp14:editId="3B6716A4">
-            <wp:extent cx="2579590" cy="2087880"/>
-            <wp:effectExtent l="0" t="0" r="0" b="7620"/>
-            <wp:docPr id="625493290" name="Picture 1" descr="A diagram of a party&#10;&#10;Description automatically generated with medium confidence"/>
+          <wp:inline distT="0" distB="0" distL="0" distR="0" wp14:anchorId="6E50B160" wp14:editId="6B95B2FC">
+            <wp:extent cx="2629674" cy="1991360"/>
+            <wp:effectExtent l="0" t="0" r="0" b="8890"/>
+            <wp:docPr id="1287088280" name="Picture 1"/>
             <wp:cNvGraphicFramePr>
               <a:graphicFrameLocks xmlns:a="http://schemas.openxmlformats.org/drawingml/2006/main" noChangeAspect="1"/>
             </wp:cNvGraphicFramePr>
@@ -234,7 +242,7 @@
               <a:graphicData uri="http://schemas.openxmlformats.org/drawingml/2006/picture">
                 <pic:pic xmlns:pic="http://schemas.openxmlformats.org/drawingml/2006/picture">
                   <pic:nvPicPr>
-                    <pic:cNvPr id="625493290" name="Picture 1" descr="A diagram of a party&#10;&#10;Description automatically generated with medium confidence"/>
+                    <pic:cNvPr id="1287088280" name=""/>
                     <pic:cNvPicPr/>
                   </pic:nvPicPr>
                   <pic:blipFill>
@@ -246,7 +254,7 @@
                   <pic:spPr>
                     <a:xfrm>
                       <a:off x="0" y="0"/>
-                      <a:ext cx="2579590" cy="2087880"/>
+                      <a:ext cx="2634125" cy="1994731"/>
                     </a:xfrm>
                     <a:prstGeom prst="rect">
                       <a:avLst/>
@@ -329,10 +337,10 @@
           <w:bCs/>
         </w:rPr>
         <w:drawing>
-          <wp:inline distT="0" distB="0" distL="0" distR="0" wp14:anchorId="4D0C2D17" wp14:editId="21A75D0F">
-            <wp:extent cx="2611120" cy="2051594"/>
-            <wp:effectExtent l="0" t="0" r="0" b="6350"/>
-            <wp:docPr id="332030964" name="Picture 1" descr="A graph of blue dots&#10;&#10;Description automatically generated"/>
+          <wp:inline distT="0" distB="0" distL="0" distR="0" wp14:anchorId="0221CFF7" wp14:editId="713BAC5B">
+            <wp:extent cx="2628422" cy="2082800"/>
+            <wp:effectExtent l="0" t="0" r="635" b="0"/>
+            <wp:docPr id="2108772131" name="Picture 1" descr="A blue dots on a white background&#10;&#10;Description automatically generated"/>
             <wp:cNvGraphicFramePr>
               <a:graphicFrameLocks xmlns:a="http://schemas.openxmlformats.org/drawingml/2006/main" noChangeAspect="1"/>
             </wp:cNvGraphicFramePr>
@@ -340,7 +348,7 @@
               <a:graphicData uri="http://schemas.openxmlformats.org/drawingml/2006/picture">
                 <pic:pic xmlns:pic="http://schemas.openxmlformats.org/drawingml/2006/picture">
                   <pic:nvPicPr>
-                    <pic:cNvPr id="332030964" name="Picture 1" descr="A graph of blue dots&#10;&#10;Description automatically generated"/>
+                    <pic:cNvPr id="2108772131" name="Picture 1" descr="A blue dots on a white background&#10;&#10;Description automatically generated"/>
                     <pic:cNvPicPr/>
                   </pic:nvPicPr>
                   <pic:blipFill>
@@ -352,7 +360,7 @@
                   <pic:spPr>
                     <a:xfrm>
                       <a:off x="0" y="0"/>
-                      <a:ext cx="2618733" cy="2057576"/>
+                      <a:ext cx="2632844" cy="2086304"/>
                     </a:xfrm>
                     <a:prstGeom prst="rect">
                       <a:avLst/>
@@ -420,10 +428,10 @@
     <w:p>
       <w:r>
         <w:drawing>
-          <wp:inline distT="0" distB="0" distL="0" distR="0" wp14:anchorId="76604419" wp14:editId="209EDA71">
-            <wp:extent cx="2595880" cy="2090387"/>
-            <wp:effectExtent l="0" t="0" r="0" b="5715"/>
-            <wp:docPr id="1075154767" name="Picture 1" descr="A diagram of a number of blue dots&#10;&#10;Description automatically generated"/>
+          <wp:inline distT="0" distB="0" distL="0" distR="0" wp14:anchorId="6589A1D3" wp14:editId="394571AA">
+            <wp:extent cx="2585720" cy="2067471"/>
+            <wp:effectExtent l="0" t="0" r="5080" b="9525"/>
+            <wp:docPr id="1868249580" name="Picture 1" descr="A graph of blue dots&#10;&#10;Description automatically generated"/>
             <wp:cNvGraphicFramePr>
               <a:graphicFrameLocks xmlns:a="http://schemas.openxmlformats.org/drawingml/2006/main" noChangeAspect="1"/>
             </wp:cNvGraphicFramePr>
@@ -431,7 +439,7 @@
               <a:graphicData uri="http://schemas.openxmlformats.org/drawingml/2006/picture">
                 <pic:pic xmlns:pic="http://schemas.openxmlformats.org/drawingml/2006/picture">
                   <pic:nvPicPr>
-                    <pic:cNvPr id="1075154767" name="Picture 1" descr="A diagram of a number of blue dots&#10;&#10;Description automatically generated"/>
+                    <pic:cNvPr id="1868249580" name="Picture 1" descr="A graph of blue dots&#10;&#10;Description automatically generated"/>
                     <pic:cNvPicPr/>
                   </pic:nvPicPr>
                   <pic:blipFill>
@@ -443,7 +451,7 @@
                   <pic:spPr>
                     <a:xfrm>
                       <a:off x="0" y="0"/>
-                      <a:ext cx="2605292" cy="2097966"/>
+                      <a:ext cx="2594134" cy="2074199"/>
                     </a:xfrm>
                     <a:prstGeom prst="rect">
                       <a:avLst/>
@@ -495,13 +503,18 @@
       </w:r>
     </w:p>
     <w:p/>
-    <w:p/>
-    <w:p>
-      <w:r>
-        <w:rPr>
-          <w:b/>
-          <w:bCs/>
-        </w:rPr>
+    <w:p>
+      <w:r>
+        <w:br w:type="page"/>
+      </w:r>
+    </w:p>
+    <w:p>
+      <w:r>
+        <w:rPr>
+          <w:b/>
+          <w:bCs/>
+        </w:rPr>
+        <w:lastRenderedPageBreak/>
         <w:t>Plot:</w:t>
       </w:r>
       <w:r>
@@ -510,7 +523,1970 @@
     </w:p>
     <w:p>
       <w:r>
+        <w:drawing>
+          <wp:inline distT="0" distB="0" distL="0" distR="0" wp14:anchorId="7E162E8C" wp14:editId="54A03C7D">
+            <wp:extent cx="2621280" cy="2095904"/>
+            <wp:effectExtent l="0" t="0" r="7620" b="0"/>
+            <wp:docPr id="231924856" name="Picture 1" descr="A graph of blue dots&#10;&#10;Description automatically generated"/>
+            <wp:cNvGraphicFramePr>
+              <a:graphicFrameLocks xmlns:a="http://schemas.openxmlformats.org/drawingml/2006/main" noChangeAspect="1"/>
+            </wp:cNvGraphicFramePr>
+            <a:graphic xmlns:a="http://schemas.openxmlformats.org/drawingml/2006/main">
+              <a:graphicData uri="http://schemas.openxmlformats.org/drawingml/2006/picture">
+                <pic:pic xmlns:pic="http://schemas.openxmlformats.org/drawingml/2006/picture">
+                  <pic:nvPicPr>
+                    <pic:cNvPr id="231924856" name="Picture 1" descr="A graph of blue dots&#10;&#10;Description automatically generated"/>
+                    <pic:cNvPicPr/>
+                  </pic:nvPicPr>
+                  <pic:blipFill>
+                    <a:blip r:embed="rId7"/>
+                    <a:stretch>
+                      <a:fillRect/>
+                    </a:stretch>
+                  </pic:blipFill>
+                  <pic:spPr>
+                    <a:xfrm>
+                      <a:off x="0" y="0"/>
+                      <a:ext cx="2631959" cy="2104443"/>
+                    </a:xfrm>
+                    <a:prstGeom prst="rect">
+                      <a:avLst/>
+                    </a:prstGeom>
+                  </pic:spPr>
+                </pic:pic>
+              </a:graphicData>
+            </a:graphic>
+          </wp:inline>
+        </w:drawing>
+      </w:r>
+    </w:p>
+    <w:p>
+      <w:r>
+        <w:rPr>
+          <w:b/>
+          <w:bCs/>
+        </w:rPr>
+        <w:t>Observations:</w:t>
+      </w:r>
+      <w:r>
+        <w:t xml:space="preserve"> </w:t>
+      </w:r>
+    </w:p>
+    <w:p>
+      <w:r>
+        <w:rPr>
+          <w:b/>
+          <w:bCs/>
+        </w:rPr>
+        <w:t>Actio</w:t>
+      </w:r>
+      <w:r>
+        <w:rPr>
+          <w:b/>
+          <w:bCs/>
+        </w:rPr>
+        <w:t>n</w:t>
+      </w:r>
+      <w:r>
+        <w:rPr>
+          <w:b/>
+          <w:bCs/>
+        </w:rPr>
+        <w:t>:</w:t>
+      </w:r>
+      <w:r>
+        <w:t xml:space="preserve"> </w:t>
+      </w:r>
+    </w:p>
+    <w:p/>
+    <w:p/>
+    <w:p>
+      <w:r>
+        <w:rPr>
+          <w:b/>
+          <w:bCs/>
+        </w:rPr>
+        <w:t>Plot:</w:t>
+      </w:r>
+      <w:r>
+        <w:t xml:space="preserve"> </w:t>
+      </w:r>
+    </w:p>
+    <w:p>
+      <w:r>
+        <w:drawing>
+          <wp:inline distT="0" distB="0" distL="0" distR="0" wp14:anchorId="2C514F05" wp14:editId="23AC2503">
+            <wp:extent cx="2612643" cy="2037080"/>
+            <wp:effectExtent l="0" t="0" r="0" b="1270"/>
+            <wp:docPr id="369164716" name="Picture 1" descr="A graph of blue dots&#10;&#10;Description automatically generated"/>
+            <wp:cNvGraphicFramePr>
+              <a:graphicFrameLocks xmlns:a="http://schemas.openxmlformats.org/drawingml/2006/main" noChangeAspect="1"/>
+            </wp:cNvGraphicFramePr>
+            <a:graphic xmlns:a="http://schemas.openxmlformats.org/drawingml/2006/main">
+              <a:graphicData uri="http://schemas.openxmlformats.org/drawingml/2006/picture">
+                <pic:pic xmlns:pic="http://schemas.openxmlformats.org/drawingml/2006/picture">
+                  <pic:nvPicPr>
+                    <pic:cNvPr id="369164716" name="Picture 1" descr="A graph of blue dots&#10;&#10;Description automatically generated"/>
+                    <pic:cNvPicPr/>
+                  </pic:nvPicPr>
+                  <pic:blipFill>
+                    <a:blip r:embed="rId8"/>
+                    <a:stretch>
+                      <a:fillRect/>
+                    </a:stretch>
+                  </pic:blipFill>
+                  <pic:spPr>
+                    <a:xfrm>
+                      <a:off x="0" y="0"/>
+                      <a:ext cx="2617999" cy="2041256"/>
+                    </a:xfrm>
+                    <a:prstGeom prst="rect">
+                      <a:avLst/>
+                    </a:prstGeom>
+                  </pic:spPr>
+                </pic:pic>
+              </a:graphicData>
+            </a:graphic>
+          </wp:inline>
+        </w:drawing>
+      </w:r>
+    </w:p>
+    <w:p>
+      <w:r>
+        <w:rPr>
+          <w:b/>
+          <w:bCs/>
+        </w:rPr>
+        <w:t>Observations:</w:t>
+      </w:r>
+      <w:r>
+        <w:t xml:space="preserve"> </w:t>
+      </w:r>
+    </w:p>
+    <w:p>
+      <w:r>
+        <w:rPr>
+          <w:b/>
+          <w:bCs/>
+        </w:rPr>
+        <w:t>Actio</w:t>
+      </w:r>
+      <w:r>
+        <w:rPr>
+          <w:b/>
+          <w:bCs/>
+        </w:rPr>
+        <w:t>n</w:t>
+      </w:r>
+      <w:r>
+        <w:rPr>
+          <w:b/>
+          <w:bCs/>
+        </w:rPr>
+        <w:t>:</w:t>
+      </w:r>
+      <w:r>
+        <w:t xml:space="preserve"> </w:t>
+      </w:r>
+    </w:p>
+    <w:p/>
+    <w:p>
+      <w:r>
+        <w:br w:type="page"/>
+      </w:r>
+    </w:p>
+    <w:p>
+      <w:r>
+        <w:rPr>
+          <w:b/>
+          <w:bCs/>
+        </w:rPr>
         <w:lastRenderedPageBreak/>
+        <w:t>Plot:</w:t>
+      </w:r>
+      <w:r>
+        <w:t xml:space="preserve"> </w:t>
+      </w:r>
+    </w:p>
+    <w:p>
+      <w:r>
+        <w:drawing>
+          <wp:inline distT="0" distB="0" distL="0" distR="0" wp14:anchorId="61313722" wp14:editId="730AB127">
+            <wp:extent cx="2616200" cy="2053549"/>
+            <wp:effectExtent l="0" t="0" r="0" b="4445"/>
+            <wp:docPr id="681068722" name="Picture 1" descr="A blue dot diagram with white background&#10;&#10;Description automatically generated"/>
+            <wp:cNvGraphicFramePr>
+              <a:graphicFrameLocks xmlns:a="http://schemas.openxmlformats.org/drawingml/2006/main" noChangeAspect="1"/>
+            </wp:cNvGraphicFramePr>
+            <a:graphic xmlns:a="http://schemas.openxmlformats.org/drawingml/2006/main">
+              <a:graphicData uri="http://schemas.openxmlformats.org/drawingml/2006/picture">
+                <pic:pic xmlns:pic="http://schemas.openxmlformats.org/drawingml/2006/picture">
+                  <pic:nvPicPr>
+                    <pic:cNvPr id="681068722" name="Picture 1" descr="A blue dot diagram with white background&#10;&#10;Description automatically generated"/>
+                    <pic:cNvPicPr/>
+                  </pic:nvPicPr>
+                  <pic:blipFill>
+                    <a:blip r:embed="rId9"/>
+                    <a:stretch>
+                      <a:fillRect/>
+                    </a:stretch>
+                  </pic:blipFill>
+                  <pic:spPr>
+                    <a:xfrm>
+                      <a:off x="0" y="0"/>
+                      <a:ext cx="2616957" cy="2054143"/>
+                    </a:xfrm>
+                    <a:prstGeom prst="rect">
+                      <a:avLst/>
+                    </a:prstGeom>
+                  </pic:spPr>
+                </pic:pic>
+              </a:graphicData>
+            </a:graphic>
+          </wp:inline>
+        </w:drawing>
+      </w:r>
+    </w:p>
+    <w:p>
+      <w:r>
+        <w:rPr>
+          <w:b/>
+          <w:bCs/>
+        </w:rPr>
+        <w:t>Observations:</w:t>
+      </w:r>
+      <w:r>
+        <w:t xml:space="preserve"> </w:t>
+      </w:r>
+    </w:p>
+    <w:p>
+      <w:r>
+        <w:rPr>
+          <w:b/>
+          <w:bCs/>
+        </w:rPr>
+        <w:t>Actio</w:t>
+      </w:r>
+      <w:r>
+        <w:rPr>
+          <w:b/>
+          <w:bCs/>
+        </w:rPr>
+        <w:t>n</w:t>
+      </w:r>
+      <w:r>
+        <w:rPr>
+          <w:b/>
+          <w:bCs/>
+        </w:rPr>
+        <w:t>:</w:t>
+      </w:r>
+      <w:r>
+        <w:t xml:space="preserve"> </w:t>
+      </w:r>
+    </w:p>
+    <w:p/>
+    <w:p/>
+    <w:p>
+      <w:r>
+        <w:rPr>
+          <w:b/>
+          <w:bCs/>
+        </w:rPr>
+        <w:t>Plot:</w:t>
+      </w:r>
+      <w:r>
+        <w:t xml:space="preserve"> </w:t>
+      </w:r>
+    </w:p>
+    <w:p>
+      <w:r>
+        <w:drawing>
+          <wp:inline distT="0" distB="0" distL="0" distR="0" wp14:anchorId="1F9A73E6" wp14:editId="1F1A371E">
+            <wp:extent cx="2626360" cy="2036271"/>
+            <wp:effectExtent l="0" t="0" r="2540" b="2540"/>
+            <wp:docPr id="134867655" name="Picture 1" descr="A blue dots on a white background&#10;&#10;Description automatically generated"/>
+            <wp:cNvGraphicFramePr>
+              <a:graphicFrameLocks xmlns:a="http://schemas.openxmlformats.org/drawingml/2006/main" noChangeAspect="1"/>
+            </wp:cNvGraphicFramePr>
+            <a:graphic xmlns:a="http://schemas.openxmlformats.org/drawingml/2006/main">
+              <a:graphicData uri="http://schemas.openxmlformats.org/drawingml/2006/picture">
+                <pic:pic xmlns:pic="http://schemas.openxmlformats.org/drawingml/2006/picture">
+                  <pic:nvPicPr>
+                    <pic:cNvPr id="134867655" name="Picture 1" descr="A blue dots on a white background&#10;&#10;Description automatically generated"/>
+                    <pic:cNvPicPr/>
+                  </pic:nvPicPr>
+                  <pic:blipFill>
+                    <a:blip r:embed="rId10"/>
+                    <a:stretch>
+                      <a:fillRect/>
+                    </a:stretch>
+                  </pic:blipFill>
+                  <pic:spPr>
+                    <a:xfrm>
+                      <a:off x="0" y="0"/>
+                      <a:ext cx="2635084" cy="2043035"/>
+                    </a:xfrm>
+                    <a:prstGeom prst="rect">
+                      <a:avLst/>
+                    </a:prstGeom>
+                  </pic:spPr>
+                </pic:pic>
+              </a:graphicData>
+            </a:graphic>
+          </wp:inline>
+        </w:drawing>
+      </w:r>
+    </w:p>
+    <w:p>
+      <w:r>
+        <w:rPr>
+          <w:b/>
+          <w:bCs/>
+        </w:rPr>
+        <w:t>Observations:</w:t>
+      </w:r>
+      <w:r>
+        <w:t xml:space="preserve"> </w:t>
+      </w:r>
+    </w:p>
+    <w:p>
+      <w:r>
+        <w:rPr>
+          <w:b/>
+          <w:bCs/>
+        </w:rPr>
+        <w:t>Actio</w:t>
+      </w:r>
+      <w:r>
+        <w:rPr>
+          <w:b/>
+          <w:bCs/>
+        </w:rPr>
+        <w:t>n</w:t>
+      </w:r>
+      <w:r>
+        <w:rPr>
+          <w:b/>
+          <w:bCs/>
+        </w:rPr>
+        <w:t>:</w:t>
+      </w:r>
+      <w:r>
+        <w:t xml:space="preserve"> </w:t>
+      </w:r>
+    </w:p>
+    <w:p/>
+    <w:p/>
+    <w:p>
+      <w:r>
+        <w:rPr>
+          <w:b/>
+          <w:bCs/>
+        </w:rPr>
+        <w:t>Plot:</w:t>
+      </w:r>
+      <w:r>
+        <w:t xml:space="preserve"> </w:t>
+      </w:r>
+    </w:p>
+    <w:p>
+      <w:r>
+        <w:drawing>
+          <wp:inline distT="0" distB="0" distL="0" distR="0" wp14:anchorId="5E197628" wp14:editId="2A644CBC">
+            <wp:extent cx="2600960" cy="2032695"/>
+            <wp:effectExtent l="0" t="0" r="8890" b="5715"/>
+            <wp:docPr id="1109214438" name="Picture 1" descr="A diagram of a number of blue dots&#10;&#10;Description automatically generated"/>
+            <wp:cNvGraphicFramePr>
+              <a:graphicFrameLocks xmlns:a="http://schemas.openxmlformats.org/drawingml/2006/main" noChangeAspect="1"/>
+            </wp:cNvGraphicFramePr>
+            <a:graphic xmlns:a="http://schemas.openxmlformats.org/drawingml/2006/main">
+              <a:graphicData uri="http://schemas.openxmlformats.org/drawingml/2006/picture">
+                <pic:pic xmlns:pic="http://schemas.openxmlformats.org/drawingml/2006/picture">
+                  <pic:nvPicPr>
+                    <pic:cNvPr id="1109214438" name="Picture 1" descr="A diagram of a number of blue dots&#10;&#10;Description automatically generated"/>
+                    <pic:cNvPicPr/>
+                  </pic:nvPicPr>
+                  <pic:blipFill>
+                    <a:blip r:embed="rId11"/>
+                    <a:stretch>
+                      <a:fillRect/>
+                    </a:stretch>
+                  </pic:blipFill>
+                  <pic:spPr>
+                    <a:xfrm>
+                      <a:off x="0" y="0"/>
+                      <a:ext cx="2600960" cy="2032695"/>
+                    </a:xfrm>
+                    <a:prstGeom prst="rect">
+                      <a:avLst/>
+                    </a:prstGeom>
+                  </pic:spPr>
+                </pic:pic>
+              </a:graphicData>
+            </a:graphic>
+          </wp:inline>
+        </w:drawing>
+      </w:r>
+    </w:p>
+    <w:p>
+      <w:r>
+        <w:rPr>
+          <w:b/>
+          <w:bCs/>
+        </w:rPr>
+        <w:lastRenderedPageBreak/>
+        <w:t>Observations:</w:t>
+      </w:r>
+      <w:r>
+        <w:t xml:space="preserve"> </w:t>
+      </w:r>
+    </w:p>
+    <w:p>
+      <w:r>
+        <w:rPr>
+          <w:b/>
+          <w:bCs/>
+        </w:rPr>
+        <w:t>Actio</w:t>
+      </w:r>
+      <w:r>
+        <w:rPr>
+          <w:b/>
+          <w:bCs/>
+        </w:rPr>
+        <w:t>n</w:t>
+      </w:r>
+      <w:r>
+        <w:rPr>
+          <w:b/>
+          <w:bCs/>
+        </w:rPr>
+        <w:t>:</w:t>
+      </w:r>
+      <w:r>
+        <w:t xml:space="preserve"> </w:t>
+      </w:r>
+    </w:p>
+    <w:p/>
+    <w:p/>
+    <w:p>
+      <w:r>
+        <w:rPr>
+          <w:b/>
+          <w:bCs/>
+        </w:rPr>
+        <w:t>Plot:</w:t>
+      </w:r>
+      <w:r>
+        <w:t xml:space="preserve"> </w:t>
+      </w:r>
+    </w:p>
+    <w:p>
+      <w:r>
+        <w:drawing>
+          <wp:inline distT="0" distB="0" distL="0" distR="0" wp14:anchorId="275BFAAB" wp14:editId="2815428F">
+            <wp:extent cx="2616200" cy="2044605"/>
+            <wp:effectExtent l="0" t="0" r="0" b="0"/>
+            <wp:docPr id="1894137055" name="Picture 1" descr="A diagram of a number of blue dots&#10;&#10;Description automatically generated"/>
+            <wp:cNvGraphicFramePr>
+              <a:graphicFrameLocks xmlns:a="http://schemas.openxmlformats.org/drawingml/2006/main" noChangeAspect="1"/>
+            </wp:cNvGraphicFramePr>
+            <a:graphic xmlns:a="http://schemas.openxmlformats.org/drawingml/2006/main">
+              <a:graphicData uri="http://schemas.openxmlformats.org/drawingml/2006/picture">
+                <pic:pic xmlns:pic="http://schemas.openxmlformats.org/drawingml/2006/picture">
+                  <pic:nvPicPr>
+                    <pic:cNvPr id="1894137055" name="Picture 1" descr="A diagram of a number of blue dots&#10;&#10;Description automatically generated"/>
+                    <pic:cNvPicPr/>
+                  </pic:nvPicPr>
+                  <pic:blipFill>
+                    <a:blip r:embed="rId11"/>
+                    <a:stretch>
+                      <a:fillRect/>
+                    </a:stretch>
+                  </pic:blipFill>
+                  <pic:spPr>
+                    <a:xfrm>
+                      <a:off x="0" y="0"/>
+                      <a:ext cx="2623808" cy="2050551"/>
+                    </a:xfrm>
+                    <a:prstGeom prst="rect">
+                      <a:avLst/>
+                    </a:prstGeom>
+                  </pic:spPr>
+                </pic:pic>
+              </a:graphicData>
+            </a:graphic>
+          </wp:inline>
+        </w:drawing>
+      </w:r>
+    </w:p>
+    <w:p>
+      <w:r>
+        <w:rPr>
+          <w:b/>
+          <w:bCs/>
+        </w:rPr>
+        <w:t>Observations:</w:t>
+      </w:r>
+      <w:r>
+        <w:t xml:space="preserve"> </w:t>
+      </w:r>
+    </w:p>
+    <w:p>
+      <w:r>
+        <w:rPr>
+          <w:b/>
+          <w:bCs/>
+        </w:rPr>
+        <w:t>Actio</w:t>
+      </w:r>
+      <w:r>
+        <w:rPr>
+          <w:b/>
+          <w:bCs/>
+        </w:rPr>
+        <w:t>n</w:t>
+      </w:r>
+      <w:r>
+        <w:rPr>
+          <w:b/>
+          <w:bCs/>
+        </w:rPr>
+        <w:t>:</w:t>
+      </w:r>
+      <w:r>
+        <w:t xml:space="preserve"> </w:t>
+      </w:r>
+    </w:p>
+    <w:p/>
+    <w:p/>
+    <w:p>
+      <w:r>
+        <w:rPr>
+          <w:b/>
+          <w:bCs/>
+        </w:rPr>
+        <w:t>Plot:</w:t>
+      </w:r>
+      <w:r>
+        <w:t xml:space="preserve"> </w:t>
+      </w:r>
+    </w:p>
+    <w:p>
+      <w:r>
+        <w:drawing>
+          <wp:inline distT="0" distB="0" distL="0" distR="0" wp14:anchorId="309D169A" wp14:editId="6C6FA36E">
+            <wp:extent cx="2626360" cy="2052545"/>
+            <wp:effectExtent l="0" t="0" r="2540" b="5080"/>
+            <wp:docPr id="1636570310" name="Picture 1" descr="A diagram of a cellphone&#10;&#10;Description automatically generated"/>
+            <wp:cNvGraphicFramePr>
+              <a:graphicFrameLocks xmlns:a="http://schemas.openxmlformats.org/drawingml/2006/main" noChangeAspect="1"/>
+            </wp:cNvGraphicFramePr>
+            <a:graphic xmlns:a="http://schemas.openxmlformats.org/drawingml/2006/main">
+              <a:graphicData uri="http://schemas.openxmlformats.org/drawingml/2006/picture">
+                <pic:pic xmlns:pic="http://schemas.openxmlformats.org/drawingml/2006/picture">
+                  <pic:nvPicPr>
+                    <pic:cNvPr id="1636570310" name="Picture 1" descr="A diagram of a cellphone&#10;&#10;Description automatically generated"/>
+                    <pic:cNvPicPr/>
+                  </pic:nvPicPr>
+                  <pic:blipFill>
+                    <a:blip r:embed="rId12"/>
+                    <a:stretch>
+                      <a:fillRect/>
+                    </a:stretch>
+                  </pic:blipFill>
+                  <pic:spPr>
+                    <a:xfrm>
+                      <a:off x="0" y="0"/>
+                      <a:ext cx="2626360" cy="2052545"/>
+                    </a:xfrm>
+                    <a:prstGeom prst="rect">
+                      <a:avLst/>
+                    </a:prstGeom>
+                  </pic:spPr>
+                </pic:pic>
+              </a:graphicData>
+            </a:graphic>
+          </wp:inline>
+        </w:drawing>
+      </w:r>
+    </w:p>
+    <w:p>
+      <w:r>
+        <w:rPr>
+          <w:b/>
+          <w:bCs/>
+        </w:rPr>
+        <w:t>Observations:</w:t>
+      </w:r>
+      <w:r>
+        <w:t xml:space="preserve"> </w:t>
+      </w:r>
+    </w:p>
+    <w:p>
+      <w:r>
+        <w:rPr>
+          <w:b/>
+          <w:bCs/>
+        </w:rPr>
+        <w:t>Actio</w:t>
+      </w:r>
+      <w:r>
+        <w:rPr>
+          <w:b/>
+          <w:bCs/>
+        </w:rPr>
+        <w:t>n</w:t>
+      </w:r>
+      <w:r>
+        <w:rPr>
+          <w:b/>
+          <w:bCs/>
+        </w:rPr>
+        <w:t>:</w:t>
+      </w:r>
+      <w:r>
+        <w:t xml:space="preserve"> </w:t>
+      </w:r>
+    </w:p>
+    <w:p/>
+    <w:p/>
+    <w:p>
+      <w:r>
+        <w:rPr>
+          <w:b/>
+          <w:bCs/>
+        </w:rPr>
+        <w:t>Plot:</w:t>
+      </w:r>
+      <w:r>
+        <w:t xml:space="preserve"> </w:t>
+      </w:r>
+    </w:p>
+    <w:p>
+      <w:r>
+        <w:lastRenderedPageBreak/>
+        <w:drawing>
+          <wp:inline distT="0" distB="0" distL="0" distR="0" wp14:anchorId="2CC4B20A" wp14:editId="76DD3943">
+            <wp:extent cx="2597038" cy="2006600"/>
+            <wp:effectExtent l="0" t="0" r="0" b="0"/>
+            <wp:docPr id="571731710" name="Picture 1" descr="A graph of blue dots&#10;&#10;Description automatically generated"/>
+            <wp:cNvGraphicFramePr>
+              <a:graphicFrameLocks xmlns:a="http://schemas.openxmlformats.org/drawingml/2006/main" noChangeAspect="1"/>
+            </wp:cNvGraphicFramePr>
+            <a:graphic xmlns:a="http://schemas.openxmlformats.org/drawingml/2006/main">
+              <a:graphicData uri="http://schemas.openxmlformats.org/drawingml/2006/picture">
+                <pic:pic xmlns:pic="http://schemas.openxmlformats.org/drawingml/2006/picture">
+                  <pic:nvPicPr>
+                    <pic:cNvPr id="571731710" name="Picture 1" descr="A graph of blue dots&#10;&#10;Description automatically generated"/>
+                    <pic:cNvPicPr/>
+                  </pic:nvPicPr>
+                  <pic:blipFill>
+                    <a:blip r:embed="rId13"/>
+                    <a:stretch>
+                      <a:fillRect/>
+                    </a:stretch>
+                  </pic:blipFill>
+                  <pic:spPr>
+                    <a:xfrm>
+                      <a:off x="0" y="0"/>
+                      <a:ext cx="2605346" cy="2013019"/>
+                    </a:xfrm>
+                    <a:prstGeom prst="rect">
+                      <a:avLst/>
+                    </a:prstGeom>
+                  </pic:spPr>
+                </pic:pic>
+              </a:graphicData>
+            </a:graphic>
+          </wp:inline>
+        </w:drawing>
+      </w:r>
+    </w:p>
+    <w:p>
+      <w:r>
+        <w:rPr>
+          <w:b/>
+          <w:bCs/>
+        </w:rPr>
+        <w:t>Observations:</w:t>
+      </w:r>
+      <w:r>
+        <w:t xml:space="preserve"> </w:t>
+      </w:r>
+    </w:p>
+    <w:p>
+      <w:r>
+        <w:rPr>
+          <w:b/>
+          <w:bCs/>
+        </w:rPr>
+        <w:t>Actio</w:t>
+      </w:r>
+      <w:r>
+        <w:rPr>
+          <w:b/>
+          <w:bCs/>
+        </w:rPr>
+        <w:t>n</w:t>
+      </w:r>
+      <w:r>
+        <w:rPr>
+          <w:b/>
+          <w:bCs/>
+        </w:rPr>
+        <w:t>:</w:t>
+      </w:r>
+      <w:r>
+        <w:t xml:space="preserve"> </w:t>
+      </w:r>
+    </w:p>
+    <w:p/>
+    <w:p/>
+    <w:p>
+      <w:r>
+        <w:rPr>
+          <w:b/>
+          <w:bCs/>
+        </w:rPr>
+        <w:t>Plot:</w:t>
+      </w:r>
+      <w:r>
+        <w:t xml:space="preserve"> </w:t>
+      </w:r>
+    </w:p>
+    <w:p>
+      <w:r>
+        <w:drawing>
+          <wp:inline distT="0" distB="0" distL="0" distR="0" wp14:anchorId="18149F62" wp14:editId="273A156B">
+            <wp:extent cx="2630683" cy="2108200"/>
+            <wp:effectExtent l="0" t="0" r="0" b="6350"/>
+            <wp:docPr id="1201323040" name="Picture 1" descr="A graph of blue dots&#10;&#10;Description automatically generated"/>
+            <wp:cNvGraphicFramePr>
+              <a:graphicFrameLocks xmlns:a="http://schemas.openxmlformats.org/drawingml/2006/main" noChangeAspect="1"/>
+            </wp:cNvGraphicFramePr>
+            <a:graphic xmlns:a="http://schemas.openxmlformats.org/drawingml/2006/main">
+              <a:graphicData uri="http://schemas.openxmlformats.org/drawingml/2006/picture">
+                <pic:pic xmlns:pic="http://schemas.openxmlformats.org/drawingml/2006/picture">
+                  <pic:nvPicPr>
+                    <pic:cNvPr id="1201323040" name="Picture 1" descr="A graph of blue dots&#10;&#10;Description automatically generated"/>
+                    <pic:cNvPicPr/>
+                  </pic:nvPicPr>
+                  <pic:blipFill>
+                    <a:blip r:embed="rId14"/>
+                    <a:stretch>
+                      <a:fillRect/>
+                    </a:stretch>
+                  </pic:blipFill>
+                  <pic:spPr>
+                    <a:xfrm>
+                      <a:off x="0" y="0"/>
+                      <a:ext cx="2636934" cy="2113210"/>
+                    </a:xfrm>
+                    <a:prstGeom prst="rect">
+                      <a:avLst/>
+                    </a:prstGeom>
+                  </pic:spPr>
+                </pic:pic>
+              </a:graphicData>
+            </a:graphic>
+          </wp:inline>
+        </w:drawing>
+      </w:r>
+    </w:p>
+    <w:p>
+      <w:r>
+        <w:rPr>
+          <w:b/>
+          <w:bCs/>
+        </w:rPr>
+        <w:t>Observations:</w:t>
+      </w:r>
+      <w:r>
+        <w:t xml:space="preserve"> </w:t>
+      </w:r>
+    </w:p>
+    <w:p>
+      <w:r>
+        <w:rPr>
+          <w:b/>
+          <w:bCs/>
+        </w:rPr>
+        <w:t>Actio</w:t>
+      </w:r>
+      <w:r>
+        <w:rPr>
+          <w:b/>
+          <w:bCs/>
+        </w:rPr>
+        <w:t>n</w:t>
+      </w:r>
+      <w:r>
+        <w:rPr>
+          <w:b/>
+          <w:bCs/>
+        </w:rPr>
+        <w:t>:</w:t>
+      </w:r>
+      <w:r>
+        <w:t xml:space="preserve"> </w:t>
+      </w:r>
+    </w:p>
+    <w:p/>
+    <w:p/>
+    <w:p>
+      <w:r>
+        <w:rPr>
+          <w:b/>
+          <w:bCs/>
+        </w:rPr>
+        <w:t>Plot:</w:t>
+      </w:r>
+      <w:r>
+        <w:t xml:space="preserve"> </w:t>
+      </w:r>
+    </w:p>
+    <w:p>
+      <w:r>
+        <w:drawing>
+          <wp:inline distT="0" distB="0" distL="0" distR="0" wp14:anchorId="04549AF8" wp14:editId="473395E1">
+            <wp:extent cx="2590800" cy="2014513"/>
+            <wp:effectExtent l="0" t="0" r="0" b="5080"/>
+            <wp:docPr id="652732712" name="Picture 1" descr="A graph with blue dots&#10;&#10;Description automatically generated"/>
+            <wp:cNvGraphicFramePr>
+              <a:graphicFrameLocks xmlns:a="http://schemas.openxmlformats.org/drawingml/2006/main" noChangeAspect="1"/>
+            </wp:cNvGraphicFramePr>
+            <a:graphic xmlns:a="http://schemas.openxmlformats.org/drawingml/2006/main">
+              <a:graphicData uri="http://schemas.openxmlformats.org/drawingml/2006/picture">
+                <pic:pic xmlns:pic="http://schemas.openxmlformats.org/drawingml/2006/picture">
+                  <pic:nvPicPr>
+                    <pic:cNvPr id="652732712" name="Picture 1" descr="A graph with blue dots&#10;&#10;Description automatically generated"/>
+                    <pic:cNvPicPr/>
+                  </pic:nvPicPr>
+                  <pic:blipFill>
+                    <a:blip r:embed="rId15"/>
+                    <a:stretch>
+                      <a:fillRect/>
+                    </a:stretch>
+                  </pic:blipFill>
+                  <pic:spPr>
+                    <a:xfrm>
+                      <a:off x="0" y="0"/>
+                      <a:ext cx="2594975" cy="2017759"/>
+                    </a:xfrm>
+                    <a:prstGeom prst="rect">
+                      <a:avLst/>
+                    </a:prstGeom>
+                  </pic:spPr>
+                </pic:pic>
+              </a:graphicData>
+            </a:graphic>
+          </wp:inline>
+        </w:drawing>
+      </w:r>
+    </w:p>
+    <w:p>
+      <w:r>
+        <w:rPr>
+          <w:b/>
+          <w:bCs/>
+        </w:rPr>
+        <w:t>Observations:</w:t>
+      </w:r>
+      <w:r>
+        <w:t xml:space="preserve"> </w:t>
+      </w:r>
+      <w:r>
+        <w:t>‘</w:t>
+      </w:r>
+      <w:proofErr w:type="spellStart"/>
+      <w:r>
+        <w:t>cellphone_use</w:t>
+      </w:r>
+      <w:proofErr w:type="spellEnd"/>
+      <w:r>
+        <w:t>’ does not appear correlated with ‘</w:t>
+      </w:r>
+      <w:proofErr w:type="spellStart"/>
+      <w:r>
+        <w:t>pedestrian_collisions</w:t>
+      </w:r>
+      <w:proofErr w:type="spellEnd"/>
+      <w:r>
+        <w:t>’</w:t>
+      </w:r>
+    </w:p>
+    <w:p>
+      <w:r>
+        <w:rPr>
+          <w:b/>
+          <w:bCs/>
+        </w:rPr>
+        <w:lastRenderedPageBreak/>
+        <w:t>Actio</w:t>
+      </w:r>
+      <w:r>
+        <w:rPr>
+          <w:b/>
+          <w:bCs/>
+        </w:rPr>
+        <w:t>n</w:t>
+      </w:r>
+      <w:r>
+        <w:rPr>
+          <w:b/>
+          <w:bCs/>
+        </w:rPr>
+        <w:t>:</w:t>
+      </w:r>
+      <w:r>
+        <w:t xml:space="preserve"> </w:t>
+      </w:r>
+    </w:p>
+    <w:p/>
+    <w:p/>
+    <w:p>
+      <w:r>
+        <w:rPr>
+          <w:b/>
+          <w:bCs/>
+        </w:rPr>
+        <w:t>Plot:</w:t>
+      </w:r>
+      <w:r>
+        <w:t xml:space="preserve"> </w:t>
+      </w:r>
+    </w:p>
+    <w:p>
+      <w:r>
+        <w:drawing>
+          <wp:inline distT="0" distB="0" distL="0" distR="0" wp14:anchorId="48CDA694" wp14:editId="762F9D50">
+            <wp:extent cx="2540000" cy="1922910"/>
+            <wp:effectExtent l="0" t="0" r="0" b="1270"/>
+            <wp:docPr id="199054246" name="Picture 1"/>
+            <wp:cNvGraphicFramePr>
+              <a:graphicFrameLocks xmlns:a="http://schemas.openxmlformats.org/drawingml/2006/main" noChangeAspect="1"/>
+            </wp:cNvGraphicFramePr>
+            <a:graphic xmlns:a="http://schemas.openxmlformats.org/drawingml/2006/main">
+              <a:graphicData uri="http://schemas.openxmlformats.org/drawingml/2006/picture">
+                <pic:pic xmlns:pic="http://schemas.openxmlformats.org/drawingml/2006/picture">
+                  <pic:nvPicPr>
+                    <pic:cNvPr id="199054246" name=""/>
+                    <pic:cNvPicPr/>
+                  </pic:nvPicPr>
+                  <pic:blipFill>
+                    <a:blip r:embed="rId16"/>
+                    <a:stretch>
+                      <a:fillRect/>
+                    </a:stretch>
+                  </pic:blipFill>
+                  <pic:spPr>
+                    <a:xfrm>
+                      <a:off x="0" y="0"/>
+                      <a:ext cx="2546947" cy="1928169"/>
+                    </a:xfrm>
+                    <a:prstGeom prst="rect">
+                      <a:avLst/>
+                    </a:prstGeom>
+                  </pic:spPr>
+                </pic:pic>
+              </a:graphicData>
+            </a:graphic>
+          </wp:inline>
+        </w:drawing>
+      </w:r>
+    </w:p>
+    <w:p>
+      <w:r>
+        <w:rPr>
+          <w:b/>
+          <w:bCs/>
+        </w:rPr>
+        <w:t>Observations:</w:t>
+      </w:r>
+      <w:r>
+        <w:t xml:space="preserve"> </w:t>
+      </w:r>
+    </w:p>
+    <w:p>
+      <w:r>
+        <w:rPr>
+          <w:b/>
+          <w:bCs/>
+        </w:rPr>
+        <w:t>Actio</w:t>
+      </w:r>
+      <w:r>
+        <w:rPr>
+          <w:b/>
+          <w:bCs/>
+        </w:rPr>
+        <w:t>n</w:t>
+      </w:r>
+      <w:r>
+        <w:rPr>
+          <w:b/>
+          <w:bCs/>
+        </w:rPr>
+        <w:t>:</w:t>
+      </w:r>
+      <w:r>
+        <w:t xml:space="preserve"> </w:t>
+      </w:r>
+    </w:p>
+    <w:p/>
+    <w:p/>
+    <w:p>
+      <w:r>
+        <w:rPr>
+          <w:b/>
+          <w:bCs/>
+        </w:rPr>
+        <w:t>Plot:</w:t>
+      </w:r>
+      <w:r>
+        <w:t xml:space="preserve"> </w:t>
+      </w:r>
+    </w:p>
+    <w:p>
+      <w:r>
+        <w:drawing>
+          <wp:inline distT="0" distB="0" distL="0" distR="0" wp14:anchorId="1D640575" wp14:editId="27D3D7F7">
+            <wp:extent cx="2606040" cy="1977918"/>
+            <wp:effectExtent l="0" t="0" r="3810" b="3810"/>
+            <wp:docPr id="1940469606" name="Picture 1"/>
+            <wp:cNvGraphicFramePr>
+              <a:graphicFrameLocks xmlns:a="http://schemas.openxmlformats.org/drawingml/2006/main" noChangeAspect="1"/>
+            </wp:cNvGraphicFramePr>
+            <a:graphic xmlns:a="http://schemas.openxmlformats.org/drawingml/2006/main">
+              <a:graphicData uri="http://schemas.openxmlformats.org/drawingml/2006/picture">
+                <pic:pic xmlns:pic="http://schemas.openxmlformats.org/drawingml/2006/picture">
+                  <pic:nvPicPr>
+                    <pic:cNvPr id="1940469606" name=""/>
+                    <pic:cNvPicPr/>
+                  </pic:nvPicPr>
+                  <pic:blipFill>
+                    <a:blip r:embed="rId17"/>
+                    <a:stretch>
+                      <a:fillRect/>
+                    </a:stretch>
+                  </pic:blipFill>
+                  <pic:spPr>
+                    <a:xfrm>
+                      <a:off x="0" y="0"/>
+                      <a:ext cx="2618251" cy="1987185"/>
+                    </a:xfrm>
+                    <a:prstGeom prst="rect">
+                      <a:avLst/>
+                    </a:prstGeom>
+                  </pic:spPr>
+                </pic:pic>
+              </a:graphicData>
+            </a:graphic>
+          </wp:inline>
+        </w:drawing>
+      </w:r>
+    </w:p>
+    <w:p>
+      <w:r>
+        <w:rPr>
+          <w:b/>
+          <w:bCs/>
+        </w:rPr>
+        <w:t>Observations:</w:t>
+      </w:r>
+      <w:r>
+        <w:t xml:space="preserve"> </w:t>
+      </w:r>
+      <w:r>
+        <w:t xml:space="preserve"> the ratio of injured to uninjured bicyclists looks to be about 50%</w:t>
+      </w:r>
+    </w:p>
+    <w:p>
+      <w:r>
+        <w:rPr>
+          <w:b/>
+          <w:bCs/>
+        </w:rPr>
+        <w:t>Actio</w:t>
+      </w:r>
+      <w:r>
+        <w:rPr>
+          <w:b/>
+          <w:bCs/>
+        </w:rPr>
+        <w:t>n</w:t>
+      </w:r>
+      <w:r>
+        <w:rPr>
+          <w:b/>
+          <w:bCs/>
+        </w:rPr>
+        <w:t>:</w:t>
+      </w:r>
+      <w:r>
+        <w:t xml:space="preserve"> </w:t>
+      </w:r>
+    </w:p>
+    <w:p/>
+    <w:p/>
+    <w:p>
+      <w:r>
+        <w:rPr>
+          <w:b/>
+          <w:bCs/>
+        </w:rPr>
+        <w:t>Plot:</w:t>
+      </w:r>
+      <w:r>
+        <w:t xml:space="preserve"> </w:t>
+      </w:r>
+    </w:p>
+    <w:p>
+      <w:r>
+        <w:lastRenderedPageBreak/>
+        <w:drawing>
+          <wp:inline distT="0" distB="0" distL="0" distR="0" wp14:anchorId="76B72146" wp14:editId="6984C4AD">
+            <wp:extent cx="2572202" cy="1945640"/>
+            <wp:effectExtent l="0" t="0" r="0" b="0"/>
+            <wp:docPr id="1763864878" name="Picture 1" descr="A diagram of a number of blue dots&#10;&#10;Description automatically generated"/>
+            <wp:cNvGraphicFramePr>
+              <a:graphicFrameLocks xmlns:a="http://schemas.openxmlformats.org/drawingml/2006/main" noChangeAspect="1"/>
+            </wp:cNvGraphicFramePr>
+            <a:graphic xmlns:a="http://schemas.openxmlformats.org/drawingml/2006/main">
+              <a:graphicData uri="http://schemas.openxmlformats.org/drawingml/2006/picture">
+                <pic:pic xmlns:pic="http://schemas.openxmlformats.org/drawingml/2006/picture">
+                  <pic:nvPicPr>
+                    <pic:cNvPr id="1763864878" name="Picture 1" descr="A diagram of a number of blue dots&#10;&#10;Description automatically generated"/>
+                    <pic:cNvPicPr/>
+                  </pic:nvPicPr>
+                  <pic:blipFill>
+                    <a:blip r:embed="rId18"/>
+                    <a:stretch>
+                      <a:fillRect/>
+                    </a:stretch>
+                  </pic:blipFill>
+                  <pic:spPr>
+                    <a:xfrm>
+                      <a:off x="0" y="0"/>
+                      <a:ext cx="2577021" cy="1949285"/>
+                    </a:xfrm>
+                    <a:prstGeom prst="rect">
+                      <a:avLst/>
+                    </a:prstGeom>
+                  </pic:spPr>
+                </pic:pic>
+              </a:graphicData>
+            </a:graphic>
+          </wp:inline>
+        </w:drawing>
+      </w:r>
+    </w:p>
+    <w:p>
+      <w:r>
+        <w:rPr>
+          <w:b/>
+          <w:bCs/>
+        </w:rPr>
+        <w:t>Observations:</w:t>
+      </w:r>
+      <w:r>
+        <w:t xml:space="preserve"> </w:t>
+      </w:r>
+      <w:r>
+        <w:t>combining this cross-section with the latitude dimension should produce a meaningful data cube structure.</w:t>
+      </w:r>
+      <w:r>
+        <w:t xml:space="preserve"> </w:t>
+      </w:r>
+      <w:r>
+        <w:t>Use ‘</w:t>
+      </w:r>
+      <w:proofErr w:type="spellStart"/>
+      <w:r>
+        <w:t>pedestrian_killed_count</w:t>
+      </w:r>
+      <w:proofErr w:type="spellEnd"/>
+      <w:r>
+        <w:t>’ as the dependent variable.</w:t>
+      </w:r>
+    </w:p>
+    <w:p>
+      <w:r>
+        <w:rPr>
+          <w:b/>
+          <w:bCs/>
+        </w:rPr>
+        <w:t>Actio</w:t>
+      </w:r>
+      <w:r>
+        <w:rPr>
+          <w:b/>
+          <w:bCs/>
+        </w:rPr>
+        <w:t>n</w:t>
+      </w:r>
+      <w:r>
+        <w:rPr>
+          <w:b/>
+          <w:bCs/>
+        </w:rPr>
+        <w:t>:</w:t>
+      </w:r>
+      <w:r>
+        <w:t xml:space="preserve"> </w:t>
+      </w:r>
+    </w:p>
+    <w:p/>
+    <w:p/>
+    <w:p>
+      <w:r>
+        <w:rPr>
+          <w:b/>
+          <w:bCs/>
+        </w:rPr>
+        <w:t>Plot:</w:t>
+      </w:r>
+      <w:r>
+        <w:t xml:space="preserve"> </w:t>
+      </w:r>
+    </w:p>
+    <w:p>
+      <w:r>
+        <w:drawing>
+          <wp:inline distT="0" distB="0" distL="0" distR="0" wp14:anchorId="319108CD" wp14:editId="521C9A80">
+            <wp:extent cx="2621280" cy="2026731"/>
+            <wp:effectExtent l="0" t="0" r="7620" b="0"/>
+            <wp:docPr id="1911989506" name="Picture 1" descr="A graph with blue dots&#10;&#10;Description automatically generated"/>
+            <wp:cNvGraphicFramePr>
+              <a:graphicFrameLocks xmlns:a="http://schemas.openxmlformats.org/drawingml/2006/main" noChangeAspect="1"/>
+            </wp:cNvGraphicFramePr>
+            <a:graphic xmlns:a="http://schemas.openxmlformats.org/drawingml/2006/main">
+              <a:graphicData uri="http://schemas.openxmlformats.org/drawingml/2006/picture">
+                <pic:pic xmlns:pic="http://schemas.openxmlformats.org/drawingml/2006/picture">
+                  <pic:nvPicPr>
+                    <pic:cNvPr id="1911989506" name="Picture 1" descr="A graph with blue dots&#10;&#10;Description automatically generated"/>
+                    <pic:cNvPicPr/>
+                  </pic:nvPicPr>
+                  <pic:blipFill>
+                    <a:blip r:embed="rId19"/>
+                    <a:stretch>
+                      <a:fillRect/>
+                    </a:stretch>
+                  </pic:blipFill>
+                  <pic:spPr>
+                    <a:xfrm>
+                      <a:off x="0" y="0"/>
+                      <a:ext cx="2627144" cy="2031265"/>
+                    </a:xfrm>
+                    <a:prstGeom prst="rect">
+                      <a:avLst/>
+                    </a:prstGeom>
+                  </pic:spPr>
+                </pic:pic>
+              </a:graphicData>
+            </a:graphic>
+          </wp:inline>
+        </w:drawing>
+      </w:r>
+    </w:p>
+    <w:p>
+      <w:r>
+        <w:rPr>
+          <w:b/>
+          <w:bCs/>
+        </w:rPr>
+        <w:t>Observations:</w:t>
+      </w:r>
+      <w:r>
+        <w:t xml:space="preserve"> </w:t>
+      </w:r>
+      <w:r>
+        <w:t>combining this cross-section with the latitude dimension should produce a meaningful data cube structure.</w:t>
+      </w:r>
+      <w:r>
+        <w:t xml:space="preserve"> Use ‘</w:t>
+      </w:r>
+      <w:proofErr w:type="spellStart"/>
+      <w:r>
+        <w:t>severe_injury_count</w:t>
+      </w:r>
+      <w:proofErr w:type="spellEnd"/>
+      <w:r>
+        <w:t>’ as the dependent variable.</w:t>
+      </w:r>
+    </w:p>
+    <w:p>
+      <w:r>
+        <w:rPr>
+          <w:b/>
+          <w:bCs/>
+        </w:rPr>
+        <w:t>Actio</w:t>
+      </w:r>
+      <w:r>
+        <w:rPr>
+          <w:b/>
+          <w:bCs/>
+        </w:rPr>
+        <w:t>n</w:t>
+      </w:r>
+      <w:r>
+        <w:rPr>
+          <w:b/>
+          <w:bCs/>
+        </w:rPr>
+        <w:t>:</w:t>
+      </w:r>
+      <w:r>
+        <w:t xml:space="preserve"> </w:t>
+      </w:r>
+    </w:p>
+    <w:p/>
+    <w:p>
+      <w:r>
+        <w:br w:type="page"/>
+      </w:r>
+    </w:p>
+    <w:p>
+      <w:r>
+        <w:rPr>
+          <w:b/>
+          <w:bCs/>
+        </w:rPr>
+        <w:lastRenderedPageBreak/>
+        <w:t>Plot:</w:t>
+      </w:r>
+      <w:r>
+        <w:t xml:space="preserve"> </w:t>
+      </w:r>
+    </w:p>
+    <w:p>
+      <w:r>
+        <w:drawing>
+          <wp:inline distT="0" distB="0" distL="0" distR="0" wp14:anchorId="4B216A09" wp14:editId="4FB17D24">
+            <wp:extent cx="2575560" cy="1884617"/>
+            <wp:effectExtent l="0" t="0" r="0" b="1905"/>
+            <wp:docPr id="1111632621" name="Picture 1" descr="A diagram of blue dots&#10;&#10;Description automatically generated with medium confidence"/>
+            <wp:cNvGraphicFramePr>
+              <a:graphicFrameLocks xmlns:a="http://schemas.openxmlformats.org/drawingml/2006/main" noChangeAspect="1"/>
+            </wp:cNvGraphicFramePr>
+            <a:graphic xmlns:a="http://schemas.openxmlformats.org/drawingml/2006/main">
+              <a:graphicData uri="http://schemas.openxmlformats.org/drawingml/2006/picture">
+                <pic:pic xmlns:pic="http://schemas.openxmlformats.org/drawingml/2006/picture">
+                  <pic:nvPicPr>
+                    <pic:cNvPr id="1111632621" name="Picture 1" descr="A diagram of blue dots&#10;&#10;Description automatically generated with medium confidence"/>
+                    <pic:cNvPicPr/>
+                  </pic:nvPicPr>
+                  <pic:blipFill>
+                    <a:blip r:embed="rId20"/>
+                    <a:stretch>
+                      <a:fillRect/>
+                    </a:stretch>
+                  </pic:blipFill>
+                  <pic:spPr>
+                    <a:xfrm>
+                      <a:off x="0" y="0"/>
+                      <a:ext cx="2575560" cy="1884617"/>
+                    </a:xfrm>
+                    <a:prstGeom prst="rect">
+                      <a:avLst/>
+                    </a:prstGeom>
+                  </pic:spPr>
+                </pic:pic>
+              </a:graphicData>
+            </a:graphic>
+          </wp:inline>
+        </w:drawing>
+      </w:r>
+    </w:p>
+    <w:p>
+      <w:r>
+        <w:rPr>
+          <w:b/>
+          <w:bCs/>
+        </w:rPr>
+        <w:t>Observations:</w:t>
+      </w:r>
+      <w:r>
+        <w:t xml:space="preserve"> </w:t>
+      </w:r>
+      <w:r>
+        <w:t>Desirable clustering.</w:t>
+      </w:r>
+    </w:p>
+    <w:p>
+      <w:r>
+        <w:rPr>
+          <w:b/>
+          <w:bCs/>
+        </w:rPr>
+        <w:t>Actio</w:t>
+      </w:r>
+      <w:r>
+        <w:rPr>
+          <w:b/>
+          <w:bCs/>
+        </w:rPr>
+        <w:t>n</w:t>
+      </w:r>
+      <w:r>
+        <w:rPr>
+          <w:b/>
+          <w:bCs/>
+        </w:rPr>
+        <w:t>:</w:t>
+      </w:r>
+      <w:r>
+        <w:t xml:space="preserve"> </w:t>
+      </w:r>
+    </w:p>
+    <w:p/>
+    <w:p/>
+    <w:p>
+      <w:r>
+        <w:rPr>
+          <w:b/>
+          <w:bCs/>
+        </w:rPr>
+        <w:t>Plot:</w:t>
+      </w:r>
+      <w:r>
+        <w:t xml:space="preserve"> </w:t>
+      </w:r>
+    </w:p>
+    <w:p/>
+    <w:p>
+      <w:r>
+        <w:rPr>
+          <w:b/>
+          <w:bCs/>
+        </w:rPr>
+        <w:t>Observations:</w:t>
+      </w:r>
+      <w:r>
+        <w:t xml:space="preserve"> </w:t>
+      </w:r>
+    </w:p>
+    <w:p>
+      <w:r>
+        <w:rPr>
+          <w:b/>
+          <w:bCs/>
+        </w:rPr>
+        <w:t>Actio</w:t>
+      </w:r>
+      <w:r>
+        <w:rPr>
+          <w:b/>
+          <w:bCs/>
+        </w:rPr>
+        <w:t>n</w:t>
+      </w:r>
+      <w:r>
+        <w:rPr>
+          <w:b/>
+          <w:bCs/>
+        </w:rPr>
+        <w:t>:</w:t>
+      </w:r>
+      <w:r>
+        <w:t xml:space="preserve"> </w:t>
+      </w:r>
+    </w:p>
+    <w:p/>
+    <w:p/>
+    <w:p>
+      <w:r>
+        <w:rPr>
+          <w:b/>
+          <w:bCs/>
+        </w:rPr>
+        <w:t>Plot:</w:t>
+      </w:r>
+      <w:r>
+        <w:t xml:space="preserve"> </w:t>
+      </w:r>
+    </w:p>
+    <w:p>
+      <w:r>
+        <w:rPr>
+          <w:b/>
+          <w:bCs/>
+        </w:rPr>
+        <w:t>Observations:</w:t>
+      </w:r>
+      <w:r>
+        <w:t xml:space="preserve"> </w:t>
+      </w:r>
+    </w:p>
+    <w:p>
+      <w:r>
+        <w:rPr>
+          <w:b/>
+          <w:bCs/>
+        </w:rPr>
+        <w:t>Actio</w:t>
+      </w:r>
+      <w:r>
+        <w:rPr>
+          <w:b/>
+          <w:bCs/>
+        </w:rPr>
+        <w:t>n</w:t>
+      </w:r>
+      <w:r>
+        <w:rPr>
+          <w:b/>
+          <w:bCs/>
+        </w:rPr>
+        <w:t>:</w:t>
+      </w:r>
+      <w:r>
+        <w:t xml:space="preserve"> </w:t>
+      </w:r>
+    </w:p>
+    <w:p/>
+    <w:p/>
+    <w:p>
+      <w:r>
+        <w:rPr>
+          <w:b/>
+          <w:bCs/>
+        </w:rPr>
+        <w:t>Plot:</w:t>
+      </w:r>
+      <w:r>
+        <w:t xml:space="preserve"> </w:t>
+      </w:r>
+    </w:p>
+    <w:p>
+      <w:r>
+        <w:rPr>
+          <w:b/>
+          <w:bCs/>
+        </w:rPr>
+        <w:t>Observations:</w:t>
+      </w:r>
+      <w:r>
+        <w:t xml:space="preserve"> </w:t>
+      </w:r>
+    </w:p>
+    <w:p>
+      <w:r>
+        <w:rPr>
+          <w:b/>
+          <w:bCs/>
+        </w:rPr>
+        <w:t>Actio</w:t>
+      </w:r>
+      <w:r>
+        <w:rPr>
+          <w:b/>
+          <w:bCs/>
+        </w:rPr>
+        <w:t>n</w:t>
+      </w:r>
+      <w:r>
+        <w:rPr>
+          <w:b/>
+          <w:bCs/>
+        </w:rPr>
+        <w:t>:</w:t>
+      </w:r>
+      <w:r>
+        <w:t xml:space="preserve"> </w:t>
+      </w:r>
+    </w:p>
+    <w:p/>
+    <w:p/>
+    <w:p>
+      <w:r>
+        <w:rPr>
+          <w:b/>
+          <w:bCs/>
+        </w:rPr>
+        <w:t>Plot:</w:t>
+      </w:r>
+      <w:r>
+        <w:t xml:space="preserve"> </w:t>
+      </w:r>
+    </w:p>
+    <w:p>
+      <w:r>
+        <w:rPr>
+          <w:b/>
+          <w:bCs/>
+        </w:rPr>
+        <w:t>Observations:</w:t>
+      </w:r>
+      <w:r>
+        <w:t xml:space="preserve"> </w:t>
+      </w:r>
+    </w:p>
+    <w:p>
+      <w:r>
+        <w:rPr>
+          <w:b/>
+          <w:bCs/>
+        </w:rPr>
+        <w:t>Actio</w:t>
+      </w:r>
+      <w:r>
+        <w:rPr>
+          <w:b/>
+          <w:bCs/>
+        </w:rPr>
+        <w:t>n</w:t>
+      </w:r>
+      <w:r>
+        <w:rPr>
+          <w:b/>
+          <w:bCs/>
+        </w:rPr>
+        <w:t>:</w:t>
+      </w:r>
+      <w:r>
+        <w:t xml:space="preserve"> </w:t>
+      </w:r>
+    </w:p>
+    <w:p/>
+    <w:p/>
+    <w:p>
+      <w:r>
+        <w:rPr>
+          <w:b/>
+          <w:bCs/>
+        </w:rPr>
+        <w:t>Plot:</w:t>
+      </w:r>
+      <w:r>
+        <w:t xml:space="preserve"> </w:t>
+      </w:r>
+    </w:p>
+    <w:p>
+      <w:r>
+        <w:rPr>
+          <w:b/>
+          <w:bCs/>
+        </w:rPr>
+        <w:t>Observations:</w:t>
+      </w:r>
+      <w:r>
+        <w:t xml:space="preserve"> </w:t>
+      </w:r>
+    </w:p>
+    <w:p>
+      <w:r>
+        <w:rPr>
+          <w:b/>
+          <w:bCs/>
+        </w:rPr>
+        <w:t>Actio</w:t>
+      </w:r>
+      <w:r>
+        <w:rPr>
+          <w:b/>
+          <w:bCs/>
+        </w:rPr>
+        <w:t>n</w:t>
+      </w:r>
+      <w:r>
+        <w:rPr>
+          <w:b/>
+          <w:bCs/>
+        </w:rPr>
+        <w:t>:</w:t>
+      </w:r>
+      <w:r>
+        <w:t xml:space="preserve"> </w:t>
+      </w:r>
+    </w:p>
+    <w:p/>
+    <w:p/>
+    <w:p>
+      <w:r>
+        <w:rPr>
+          <w:b/>
+          <w:bCs/>
+        </w:rPr>
+        <w:t>Plot:</w:t>
+      </w:r>
+      <w:r>
+        <w:t xml:space="preserve"> </w:t>
+      </w:r>
+    </w:p>
+    <w:p>
+      <w:r>
+        <w:rPr>
+          <w:b/>
+          <w:bCs/>
+        </w:rPr>
+        <w:t>Observations:</w:t>
+      </w:r>
+      <w:r>
+        <w:t xml:space="preserve"> </w:t>
+      </w:r>
+    </w:p>
+    <w:p>
+      <w:r>
+        <w:rPr>
+          <w:b/>
+          <w:bCs/>
+        </w:rPr>
+        <w:t>Actio</w:t>
+      </w:r>
+      <w:r>
+        <w:rPr>
+          <w:b/>
+          <w:bCs/>
+        </w:rPr>
+        <w:t>n</w:t>
+      </w:r>
+      <w:r>
+        <w:rPr>
+          <w:b/>
+          <w:bCs/>
+        </w:rPr>
+        <w:t>:</w:t>
+      </w:r>
+      <w:r>
+        <w:t xml:space="preserve"> </w:t>
+      </w:r>
+    </w:p>
+    <w:p/>
+    <w:p/>
+    <w:p>
+      <w:r>
+        <w:rPr>
+          <w:b/>
+          <w:bCs/>
+        </w:rPr>
+        <w:t>Plot:</w:t>
+      </w:r>
+      <w:r>
+        <w:t xml:space="preserve"> </w:t>
+      </w:r>
+    </w:p>
+    <w:p>
+      <w:r>
+        <w:rPr>
+          <w:b/>
+          <w:bCs/>
+        </w:rPr>
+        <w:t>Observations:</w:t>
+      </w:r>
+      <w:r>
+        <w:t xml:space="preserve"> </w:t>
+      </w:r>
+    </w:p>
+    <w:p>
+      <w:r>
+        <w:rPr>
+          <w:b/>
+          <w:bCs/>
+        </w:rPr>
+        <w:t>Actio</w:t>
+      </w:r>
+      <w:r>
+        <w:rPr>
+          <w:b/>
+          <w:bCs/>
+        </w:rPr>
+        <w:t>n</w:t>
+      </w:r>
+      <w:r>
+        <w:rPr>
+          <w:b/>
+          <w:bCs/>
+        </w:rPr>
+        <w:t>:</w:t>
+      </w:r>
+      <w:r>
+        <w:t xml:space="preserve"> </w:t>
+      </w:r>
+    </w:p>
+    <w:p/>
+    <w:p/>
+    <w:p>
+      <w:r>
+        <w:rPr>
+          <w:b/>
+          <w:bCs/>
+        </w:rPr>
+        <w:t>Plot:</w:t>
+      </w:r>
+      <w:r>
+        <w:t xml:space="preserve"> </w:t>
+      </w:r>
+    </w:p>
+    <w:p>
+      <w:r>
+        <w:rPr>
+          <w:b/>
+          <w:bCs/>
+        </w:rPr>
+        <w:t>Observations:</w:t>
+      </w:r>
+      <w:r>
+        <w:t xml:space="preserve"> </w:t>
+      </w:r>
+    </w:p>
+    <w:p>
+      <w:r>
+        <w:rPr>
+          <w:b/>
+          <w:bCs/>
+        </w:rPr>
+        <w:t>Actio</w:t>
+      </w:r>
+      <w:r>
+        <w:rPr>
+          <w:b/>
+          <w:bCs/>
+        </w:rPr>
+        <w:t>n</w:t>
+      </w:r>
+      <w:r>
+        <w:rPr>
+          <w:b/>
+          <w:bCs/>
+        </w:rPr>
+        <w:t>:</w:t>
+      </w:r>
+      <w:r>
+        <w:t xml:space="preserve"> </w:t>
+      </w:r>
+    </w:p>
+    <w:p/>
+    <w:p/>
+    <w:p>
+      <w:r>
+        <w:rPr>
+          <w:b/>
+          <w:bCs/>
+        </w:rPr>
+        <w:t>Plot:</w:t>
+      </w:r>
+      <w:r>
+        <w:t xml:space="preserve"> </w:t>
+      </w:r>
+    </w:p>
+    <w:p>
+      <w:r>
+        <w:rPr>
+          <w:b/>
+          <w:bCs/>
+        </w:rPr>
+        <w:t>Observations:</w:t>
+      </w:r>
+      <w:r>
+        <w:t xml:space="preserve"> </w:t>
+      </w:r>
+    </w:p>
+    <w:p>
+      <w:r>
+        <w:rPr>
+          <w:b/>
+          <w:bCs/>
+        </w:rPr>
+        <w:t>Actio</w:t>
+      </w:r>
+      <w:r>
+        <w:rPr>
+          <w:b/>
+          <w:bCs/>
+        </w:rPr>
+        <w:t>n</w:t>
+      </w:r>
+      <w:r>
+        <w:rPr>
+          <w:b/>
+          <w:bCs/>
+        </w:rPr>
+        <w:t>:</w:t>
+      </w:r>
+      <w:r>
+        <w:t xml:space="preserve"> </w:t>
+      </w:r>
+    </w:p>
+    <w:p/>
+    <w:p/>
+    <w:p>
+      <w:r>
+        <w:rPr>
+          <w:b/>
+          <w:bCs/>
+        </w:rPr>
+        <w:t>Plot:</w:t>
+      </w:r>
+      <w:r>
+        <w:t xml:space="preserve"> </w:t>
+      </w:r>
+    </w:p>
+    <w:p>
+      <w:r>
+        <w:rPr>
+          <w:b/>
+          <w:bCs/>
+        </w:rPr>
+        <w:t>Observations:</w:t>
+      </w:r>
+      <w:r>
+        <w:t xml:space="preserve"> </w:t>
+      </w:r>
+    </w:p>
+    <w:p>
+      <w:r>
+        <w:rPr>
+          <w:b/>
+          <w:bCs/>
+        </w:rPr>
+        <w:t>Actio</w:t>
+      </w:r>
+      <w:r>
+        <w:rPr>
+          <w:b/>
+          <w:bCs/>
+        </w:rPr>
+        <w:t>n</w:t>
+      </w:r>
+      <w:r>
+        <w:rPr>
+          <w:b/>
+          <w:bCs/>
+        </w:rPr>
+        <w:t>:</w:t>
+      </w:r>
+      <w:r>
+        <w:t xml:space="preserve"> </w:t>
+      </w:r>
+    </w:p>
+    <w:p/>
+    <w:p/>
+    <w:p/>
+    <w:p/>
+    <w:p/>
+    <w:p/>
+    <w:p/>
+    <w:p>
+      <w:r>
+        <w:rPr>
+          <w:b/>
+          <w:bCs/>
+        </w:rPr>
+        <w:t>Plot:</w:t>
+      </w:r>
+      <w:r>
+        <w:t xml:space="preserve"> </w:t>
+      </w:r>
+    </w:p>
+    <w:p>
+      <w:r>
+        <w:rPr>
+          <w:noProof/>
+        </w:rPr>
         <w:drawing>
           <wp:inline distT="0" distB="0" distL="0" distR="0" wp14:anchorId="53AE5389" wp14:editId="2B7793F4">
             <wp:extent cx="2590800" cy="2054772"/>
@@ -527,7 +2503,7 @@
                     <pic:cNvPicPr/>
                   </pic:nvPicPr>
                   <pic:blipFill>
-                    <a:blip r:embed="rId8"/>
+                    <a:blip r:embed="rId21"/>
                     <a:stretch>
                       <a:fillRect/>
                     </a:stretch>
@@ -602,6 +2578,10 @@
     </w:p>
     <w:p>
       <w:r>
+        <w:rPr>
+          <w:noProof/>
+        </w:rPr>
+        <w:lastRenderedPageBreak/>
         <w:drawing>
           <wp:inline distT="0" distB="0" distL="0" distR="0" wp14:anchorId="7070AF3B" wp14:editId="70054A11">
             <wp:extent cx="2616200" cy="2045528"/>
@@ -618,7 +2598,7 @@
                     <pic:cNvPicPr/>
                   </pic:nvPicPr>
                   <pic:blipFill>
-                    <a:blip r:embed="rId9"/>
+                    <a:blip r:embed="rId22"/>
                     <a:stretch>
                       <a:fillRect/>
                     </a:stretch>
@@ -708,7 +2688,9 @@
     </w:p>
     <w:p>
       <w:r>
-        <w:lastRenderedPageBreak/>
+        <w:rPr>
+          <w:noProof/>
+        </w:rPr>
         <w:drawing>
           <wp:inline distT="0" distB="0" distL="0" distR="0" wp14:anchorId="31553224" wp14:editId="15A32547">
             <wp:extent cx="2632935" cy="2037080"/>
@@ -725,7 +2707,7 @@
                     <pic:cNvPicPr/>
                   </pic:nvPicPr>
                   <pic:blipFill>
-                    <a:blip r:embed="rId10"/>
+                    <a:blip r:embed="rId23"/>
                     <a:stretch>
                       <a:fillRect/>
                     </a:stretch>
@@ -800,6 +2782,10 @@
     </w:p>
     <w:p>
       <w:r>
+        <w:rPr>
+          <w:noProof/>
+        </w:rPr>
+        <w:lastRenderedPageBreak/>
         <w:drawing>
           <wp:inline distT="0" distB="0" distL="0" distR="0" wp14:anchorId="289C9A17" wp14:editId="559197C2">
             <wp:extent cx="2590800" cy="2029829"/>
@@ -816,7 +2802,7 @@
                     <pic:cNvPicPr/>
                   </pic:nvPicPr>
                   <pic:blipFill>
-                    <a:blip r:embed="rId11"/>
+                    <a:blip r:embed="rId24"/>
                     <a:stretch>
                       <a:fillRect/>
                     </a:stretch>
@@ -894,6 +2880,9 @@
     </w:p>
     <w:p>
       <w:r>
+        <w:rPr>
+          <w:noProof/>
+        </w:rPr>
         <w:drawing>
           <wp:inline distT="0" distB="0" distL="0" distR="0" wp14:anchorId="00CAF45B" wp14:editId="6FB5C92F">
             <wp:extent cx="2621280" cy="2056639"/>
@@ -910,7 +2899,7 @@
                     <pic:cNvPicPr/>
                   </pic:nvPicPr>
                   <pic:blipFill>
-                    <a:blip r:embed="rId12"/>
+                    <a:blip r:embed="rId25"/>
                     <a:stretch>
                       <a:fillRect/>
                     </a:stretch>
@@ -952,7 +2941,6 @@
           <w:b/>
           <w:bCs/>
         </w:rPr>
-        <w:lastRenderedPageBreak/>
         <w:t>Actio</w:t>
       </w:r>
       <w:r>
@@ -989,6 +2977,9 @@
     </w:p>
     <w:p>
       <w:r>
+        <w:rPr>
+          <w:noProof/>
+        </w:rPr>
         <w:drawing>
           <wp:inline distT="0" distB="0" distL="0" distR="0" wp14:anchorId="0CF38728" wp14:editId="412D4259">
             <wp:extent cx="2586461" cy="2062480"/>
@@ -1005,7 +2996,7 @@
                     <pic:cNvPicPr/>
                   </pic:nvPicPr>
                   <pic:blipFill>
-                    <a:blip r:embed="rId13"/>
+                    <a:blip r:embed="rId26"/>
                     <a:stretch>
                       <a:fillRect/>
                     </a:stretch>
@@ -1053,6 +3044,7 @@
           <w:b/>
           <w:bCs/>
         </w:rPr>
+        <w:lastRenderedPageBreak/>
         <w:t>Actio</w:t>
       </w:r>
       <w:r>
@@ -1089,6 +3081,9 @@
     </w:p>
     <w:p>
       <w:r>
+        <w:rPr>
+          <w:noProof/>
+        </w:rPr>
         <w:drawing>
           <wp:inline distT="0" distB="0" distL="0" distR="0" wp14:anchorId="4009FA88" wp14:editId="25459030">
             <wp:extent cx="2616200" cy="2036054"/>
@@ -1105,7 +3100,7 @@
                     <pic:cNvPicPr/>
                   </pic:nvPicPr>
                   <pic:blipFill>
-                    <a:blip r:embed="rId14"/>
+                    <a:blip r:embed="rId27"/>
                     <a:stretch>
                       <a:fillRect/>
                     </a:stretch>
@@ -1183,7 +3178,9 @@
     </w:p>
     <w:p>
       <w:r>
-        <w:lastRenderedPageBreak/>
+        <w:rPr>
+          <w:noProof/>
+        </w:rPr>
         <w:drawing>
           <wp:inline distT="0" distB="0" distL="0" distR="0" wp14:anchorId="72FFBE82" wp14:editId="732FED44">
             <wp:extent cx="2636520" cy="2072357"/>
@@ -1200,7 +3197,7 @@
                     <pic:cNvPicPr/>
                   </pic:nvPicPr>
                   <pic:blipFill>
-                    <a:blip r:embed="rId15"/>
+                    <a:blip r:embed="rId28"/>
                     <a:stretch>
                       <a:fillRect/>
                     </a:stretch>
@@ -1284,6 +3281,10 @@
     </w:p>
     <w:p>
       <w:r>
+        <w:rPr>
+          <w:noProof/>
+        </w:rPr>
+        <w:lastRenderedPageBreak/>
         <w:drawing>
           <wp:inline distT="0" distB="0" distL="0" distR="0" wp14:anchorId="1EDFEAAA" wp14:editId="69D08D45">
             <wp:extent cx="2575560" cy="2021279"/>
@@ -1300,7 +3301,7 @@
                     <pic:cNvPicPr/>
                   </pic:nvPicPr>
                   <pic:blipFill>
-                    <a:blip r:embed="rId16"/>
+                    <a:blip r:embed="rId29"/>
                     <a:stretch>
                       <a:fillRect/>
                     </a:stretch>
@@ -1380,6 +3381,9 @@
     </w:p>
     <w:p>
       <w:r>
+        <w:rPr>
+          <w:noProof/>
+        </w:rPr>
         <w:drawing>
           <wp:inline distT="0" distB="0" distL="0" distR="0" wp14:anchorId="4FC0A297" wp14:editId="268F5B5B">
             <wp:extent cx="2635574" cy="2057400"/>
@@ -1396,7 +3400,7 @@
                     <pic:cNvPicPr/>
                   </pic:nvPicPr>
                   <pic:blipFill>
-                    <a:blip r:embed="rId17"/>
+                    <a:blip r:embed="rId30"/>
                     <a:stretch>
                       <a:fillRect/>
                     </a:stretch>
@@ -1474,6 +3478,9 @@
     </w:p>
     <w:p>
       <w:r>
+        <w:rPr>
+          <w:noProof/>
+        </w:rPr>
         <w:drawing>
           <wp:inline distT="0" distB="0" distL="0" distR="0" wp14:anchorId="44F3D5A8" wp14:editId="14D88307">
             <wp:extent cx="2580640" cy="2028968"/>
@@ -1490,7 +3497,7 @@
                     <pic:cNvPicPr/>
                   </pic:nvPicPr>
                   <pic:blipFill>
-                    <a:blip r:embed="rId18"/>
+                    <a:blip r:embed="rId31"/>
                     <a:stretch>
                       <a:fillRect/>
                     </a:stretch>
@@ -2447,11 +4454,12 @@
   <w:style w:type="paragraph" w:default="1" w:styleId="Normal">
     <w:name w:val="Normal"/>
     <w:qFormat/>
-    <w:rsid w:val="00062F96"/>
+    <w:rsid w:val="0078617E"/>
   </w:style>
   <w:style w:type="character" w:default="1" w:styleId="DefaultParagraphFont">
     <w:name w:val="Default Paragraph Font"/>
     <w:uiPriority w:val="1"/>
+    <w:semiHidden/>
     <w:unhideWhenUsed/>
   </w:style>
   <w:style w:type="table" w:default="1" w:styleId="TableNormal">

</xml_diff>

<commit_message>
End of as-is Numerical PCA analysis of df_collision_parties test dataframe.
</commit_message>
<xml_diff>
--- a/PCA_Report.docx
+++ b/PCA_Report.docx
@@ -100,7 +100,15 @@
         <w:t xml:space="preserve">the </w:t>
       </w:r>
       <w:r>
-        <w:t>‘collisions’, ‘parties’, and ‘victims’ tables of the switrs.sqlite database file.</w:t>
+        <w:t xml:space="preserve">‘collisions’, ‘parties’, and ‘victims’ tables of the </w:t>
+      </w:r>
+      <w:proofErr w:type="spellStart"/>
+      <w:r>
+        <w:t>switrs.sqlite</w:t>
+      </w:r>
+      <w:proofErr w:type="spellEnd"/>
+      <w:r>
+        <w:t xml:space="preserve"> database file.</w:t>
       </w:r>
     </w:p>
     <w:p/>
@@ -1390,7 +1398,23 @@
         <w:t xml:space="preserve"> </w:t>
       </w:r>
       <w:r>
-        <w:t>‘cellphone_use’ does not appear correlated with ‘pedestrian_collisions’</w:t>
+        <w:t>‘</w:t>
+      </w:r>
+      <w:proofErr w:type="spellStart"/>
+      <w:r>
+        <w:t>cellphone_use</w:t>
+      </w:r>
+      <w:proofErr w:type="spellEnd"/>
+      <w:r>
+        <w:t>’ does not appear correlated with ‘</w:t>
+      </w:r>
+      <w:proofErr w:type="spellStart"/>
+      <w:r>
+        <w:t>pedestrian_collisions</w:t>
+      </w:r>
+      <w:proofErr w:type="spellEnd"/>
+      <w:r>
+        <w:t>’</w:t>
       </w:r>
     </w:p>
     <w:p>
@@ -1679,9 +1703,11 @@
       <w:r>
         <w:t>Use ‘</w:t>
       </w:r>
+      <w:proofErr w:type="spellStart"/>
       <w:r>
         <w:t>pedestrian_killed_count</w:t>
       </w:r>
+      <w:proofErr w:type="spellEnd"/>
       <w:r>
         <w:t>’ as the dependent variable.</w:t>
       </w:r>
@@ -1780,7 +1806,15 @@
         <w:t>combining this cross-section with the latitude dimension should produce a meaningful data cube structure.</w:t>
       </w:r>
       <w:r>
-        <w:t xml:space="preserve"> Use ‘severe_injury_count’ as the dependent variable.</w:t>
+        <w:t xml:space="preserve"> Use ‘</w:t>
+      </w:r>
+      <w:proofErr w:type="spellStart"/>
+      <w:r>
+        <w:t>severe_injury_count</w:t>
+      </w:r>
+      <w:proofErr w:type="spellEnd"/>
+      <w:r>
+        <w:t>’ as the dependent variable.</w:t>
       </w:r>
     </w:p>
     <w:p>
@@ -1973,7 +2007,15 @@
         <w:t xml:space="preserve"> </w:t>
       </w:r>
       <w:r>
-        <w:t>another latitude+longitude spatial data cube snapshot</w:t>
+        <w:t xml:space="preserve">another </w:t>
+      </w:r>
+      <w:proofErr w:type="spellStart"/>
+      <w:r>
+        <w:t>latitude+longitude</w:t>
+      </w:r>
+      <w:proofErr w:type="spellEnd"/>
+      <w:r>
+        <w:t xml:space="preserve"> spatial data cube snapshot</w:t>
       </w:r>
       <w:r>
         <w:t xml:space="preserve"> (motorcyclists killed by region).</w:t>
@@ -2308,7 +2350,31 @@
         <w:t xml:space="preserve"> </w:t>
       </w:r>
       <w:r>
-        <w:t xml:space="preserve">the distribution shown here indicates that cell phone involvement in domestic areas is likely under-reported. ‘not_private_property’ responses near 0.0 represent a “no response”, indicating that the cellphone usage in !not_private_property = private_property occurs much less frequently than in urban settings. </w:t>
+        <w:t>the distribution shown here indicates that cell phone involvement in domestic areas is likely under-reported. ‘</w:t>
+      </w:r>
+      <w:proofErr w:type="spellStart"/>
+      <w:r>
+        <w:t>not_private_property</w:t>
+      </w:r>
+      <w:proofErr w:type="spellEnd"/>
+      <w:r>
+        <w:t>’ responses near 0.0 represent a “no response”, indicating that the cellphone usage in !</w:t>
+      </w:r>
+      <w:proofErr w:type="spellStart"/>
+      <w:r>
+        <w:t>not_private_property</w:t>
+      </w:r>
+      <w:proofErr w:type="spellEnd"/>
+      <w:r>
+        <w:t xml:space="preserve"> = </w:t>
+      </w:r>
+      <w:proofErr w:type="spellStart"/>
+      <w:r>
+        <w:t>private_property</w:t>
+      </w:r>
+      <w:proofErr w:type="spellEnd"/>
+      <w:r>
+        <w:t xml:space="preserve"> occurs much less frequently than in urban settings. </w:t>
       </w:r>
       <w:r>
         <w:t>Cell phone usage is still dangerous in domestic settings, the lack of phone control in these environments could explain some of the other distributions we have seen.</w:t>
@@ -2408,7 +2474,15 @@
         <w:t xml:space="preserve"> </w:t>
       </w:r>
       <w:r>
-        <w:t>younger drivers tend to be involved in residential accidents, as ‘party_age’ increases so does the likelihood of a collision in an urban area.</w:t>
+        <w:t>younger drivers tend to be involved in residential accidents, as ‘</w:t>
+      </w:r>
+      <w:proofErr w:type="spellStart"/>
+      <w:r>
+        <w:t>party_age</w:t>
+      </w:r>
+      <w:proofErr w:type="spellEnd"/>
+      <w:r>
+        <w:t>’ increases so does the likelihood of a collision in an urban area.</w:t>
       </w:r>
     </w:p>
     <w:p/>
@@ -3232,8 +3306,13 @@
         <w:t xml:space="preserve"> </w:t>
       </w:r>
       <w:r>
-        <w:t>collision with a motorcycles (as well as non-motorcycles) decreases with party_age</w:t>
-      </w:r>
+        <w:t xml:space="preserve">collision with a motorcycles (as well as non-motorcycles) decreases with </w:t>
+      </w:r>
+      <w:proofErr w:type="spellStart"/>
+      <w:r>
+        <w:t>party_age</w:t>
+      </w:r>
+      <w:proofErr w:type="spellEnd"/>
       <w:r>
         <w:t>.</w:t>
       </w:r>
@@ -3264,7 +3343,31 @@
         <w:t xml:space="preserve"> </w:t>
       </w:r>
       <w:r>
-        <w:t>Note that this is a cross-section of a binomial attribute ‘motorcycle_collision’, which fits under a yes or no category, and ‘party_age’ on the x-axis, demonstrating the decrease in collisions of both types as party_age increases (as evidenced by the clustering and relative support shown in the figure).</w:t>
+        <w:t>Note that this is a cross-section of a binomial attribute ‘</w:t>
+      </w:r>
+      <w:proofErr w:type="spellStart"/>
+      <w:r>
+        <w:t>motorcycle_collision</w:t>
+      </w:r>
+      <w:proofErr w:type="spellEnd"/>
+      <w:r>
+        <w:t>’, which fits under a yes or no category, and ‘</w:t>
+      </w:r>
+      <w:proofErr w:type="spellStart"/>
+      <w:r>
+        <w:t>party_age</w:t>
+      </w:r>
+      <w:proofErr w:type="spellEnd"/>
+      <w:r>
+        <w:t xml:space="preserve">’ on the x-axis, demonstrating the decrease in collisions of both types as </w:t>
+      </w:r>
+      <w:proofErr w:type="spellStart"/>
+      <w:r>
+        <w:t>party_age</w:t>
+      </w:r>
+      <w:proofErr w:type="spellEnd"/>
+      <w:r>
+        <w:t xml:space="preserve"> increases (as evidenced by the clustering and relative support shown in the figure).</w:t>
       </w:r>
     </w:p>
     <w:p/>
@@ -3530,8 +3633,13 @@
         <w:t>the odds of a pedestrian being struck by a young driver also</w:t>
       </w:r>
       <w:r>
-        <w:t xml:space="preserve"> decreases with party_age</w:t>
-      </w:r>
+        <w:t xml:space="preserve"> decreases with </w:t>
+      </w:r>
+      <w:proofErr w:type="spellStart"/>
+      <w:r>
+        <w:t>party_age</w:t>
+      </w:r>
+      <w:proofErr w:type="spellEnd"/>
       <w:r>
         <w:t>.</w:t>
       </w:r>
@@ -3760,7 +3868,15 @@
         <w:t xml:space="preserve"> </w:t>
       </w:r>
       <w:r>
-        <w:t xml:space="preserve">notice the density of the plot on either side of the 0.0 y-axis. There are clearly more injuries observed when the party_age is low. </w:t>
+        <w:t xml:space="preserve">notice the density of the plot on either side of the 0.0 y-axis. There are clearly more injuries observed when the </w:t>
+      </w:r>
+      <w:proofErr w:type="spellStart"/>
+      <w:r>
+        <w:t>party_age</w:t>
+      </w:r>
+      <w:proofErr w:type="spellEnd"/>
+      <w:r>
+        <w:t xml:space="preserve"> is low. </w:t>
       </w:r>
     </w:p>
     <w:p/>
@@ -4194,7 +4310,15 @@
         <w:t xml:space="preserve"> </w:t>
       </w:r>
       <w:r>
-        <w:t xml:space="preserve">A “silent ride-along parter” could be just the right safety feature for more </w:t>
+        <w:t xml:space="preserve">A “silent ride-along </w:t>
+      </w:r>
+      <w:proofErr w:type="spellStart"/>
+      <w:r>
+        <w:t>parter</w:t>
+      </w:r>
+      <w:proofErr w:type="spellEnd"/>
+      <w:r>
+        <w:t xml:space="preserve">” could be just the right safety feature for more </w:t>
       </w:r>
       <w:r>
         <w:rPr>
@@ -4430,8 +4554,13 @@
         <w:t xml:space="preserve"> </w:t>
       </w:r>
       <w:r>
-        <w:t>solo-drivers are more likely to hit bicylists</w:t>
-      </w:r>
+        <w:t xml:space="preserve">solo-drivers are more likely to hit </w:t>
+      </w:r>
+      <w:proofErr w:type="spellStart"/>
+      <w:r>
+        <w:t>bicylists</w:t>
+      </w:r>
+      <w:proofErr w:type="spellEnd"/>
       <w:r>
         <w:t>.</w:t>
       </w:r>
@@ -4566,7 +4695,23 @@
         <w:t xml:space="preserve"> </w:t>
       </w:r>
       <w:r>
-        <w:t>this observation (solo-drivers are more dangerous) is likely to have been affected by the relative abundancy of solo-drivers compared with other drivers. This does not however, detract from the numerous safety benefits of driving with a passenger. This effect of relative support on rule generation can be assessed using a chi-square table to compare expected vs. observed members in each category created by the intersection of ‘party_number’ and ‘motorcycle_collision’ (for example).</w:t>
+        <w:t>this observation (solo-drivers are more dangerous) is likely to have been affected by the relative abundancy of solo-drivers compared with other drivers. This does not however, detract from the numerous safety benefits of driving with a passenger. This effect of relative support on rule generation can be assessed using a chi-square table to compare expected vs. observed members in each category created by the intersection of ‘</w:t>
+      </w:r>
+      <w:proofErr w:type="spellStart"/>
+      <w:r>
+        <w:t>party_number</w:t>
+      </w:r>
+      <w:proofErr w:type="spellEnd"/>
+      <w:r>
+        <w:t>’ and ‘</w:t>
+      </w:r>
+      <w:proofErr w:type="spellStart"/>
+      <w:r>
+        <w:t>motorcycle_collision</w:t>
+      </w:r>
+      <w:proofErr w:type="spellEnd"/>
+      <w:r>
+        <w:t>’ (for example).</w:t>
       </w:r>
       <w:r>
         <w:t xml:space="preserve"> A similar analysis can be performed anytime the distribution of relative support is not even, and when the validity of the rule may be affected.</w:t>
@@ -4637,7 +4782,23 @@
         <w:t xml:space="preserve"> </w:t>
       </w:r>
       <w:r>
-        <w:t>a negative correlation between ‘party_number’ and ‘pedestrian_collision’. This time the support for single-party drivers does not appear to be clouding the model.</w:t>
+        <w:t>a negative correlation between ‘</w:t>
+      </w:r>
+      <w:proofErr w:type="spellStart"/>
+      <w:r>
+        <w:t>party_number</w:t>
+      </w:r>
+      <w:proofErr w:type="spellEnd"/>
+      <w:r>
+        <w:t>’ and ‘</w:t>
+      </w:r>
+      <w:proofErr w:type="spellStart"/>
+      <w:r>
+        <w:t>pedestrian_collision</w:t>
+      </w:r>
+      <w:proofErr w:type="spellEnd"/>
+      <w:r>
+        <w:t>’. This time the support for single-party drivers does not appear to be clouding the model.</w:t>
       </w:r>
     </w:p>
     <w:p>
@@ -4665,6 +4826,20 @@
       <w:r>
         <w:t xml:space="preserve"> </w:t>
       </w:r>
+      <w:r>
+        <w:t xml:space="preserve">determine if this trend is meaningful by observing the integrity of the underlying data. It seems the plot is most clearly saying “the likelihood of a pedestrian collision decreases with </w:t>
+      </w:r>
+      <w:proofErr w:type="spellStart"/>
+      <w:r>
+        <w:t>party_number</w:t>
+      </w:r>
+      <w:proofErr w:type="spellEnd"/>
+      <w:r>
+        <w:t>”</w:t>
+      </w:r>
+      <w:r>
+        <w:t>. Investigate to examine the source of this trend.</w:t>
+      </w:r>
     </w:p>
     <w:p/>
     <w:p/>
@@ -4680,7 +4855,46 @@
         <w:t xml:space="preserve"> </w:t>
       </w:r>
     </w:p>
-    <w:p/>
+    <w:p>
+      <w:r>
+        <w:lastRenderedPageBreak/>
+        <w:drawing>
+          <wp:inline distT="0" distB="0" distL="0" distR="0" wp14:anchorId="0A0ABBC5" wp14:editId="61498E34">
+            <wp:extent cx="2658205" cy="2066925"/>
+            <wp:effectExtent l="0" t="0" r="8890" b="0"/>
+            <wp:docPr id="2065244607" name="Picture 1" descr="A graph with blue dots&#10;&#10;Description automatically generated"/>
+            <wp:cNvGraphicFramePr>
+              <a:graphicFrameLocks xmlns:a="http://schemas.openxmlformats.org/drawingml/2006/main" noChangeAspect="1"/>
+            </wp:cNvGraphicFramePr>
+            <a:graphic xmlns:a="http://schemas.openxmlformats.org/drawingml/2006/main">
+              <a:graphicData uri="http://schemas.openxmlformats.org/drawingml/2006/picture">
+                <pic:pic xmlns:pic="http://schemas.openxmlformats.org/drawingml/2006/picture">
+                  <pic:nvPicPr>
+                    <pic:cNvPr id="2065244607" name="Picture 1" descr="A graph with blue dots&#10;&#10;Description automatically generated"/>
+                    <pic:cNvPicPr/>
+                  </pic:nvPicPr>
+                  <pic:blipFill>
+                    <a:blip r:embed="rId47"/>
+                    <a:stretch>
+                      <a:fillRect/>
+                    </a:stretch>
+                  </pic:blipFill>
+                  <pic:spPr>
+                    <a:xfrm>
+                      <a:off x="0" y="0"/>
+                      <a:ext cx="2665930" cy="2072932"/>
+                    </a:xfrm>
+                    <a:prstGeom prst="rect">
+                      <a:avLst/>
+                    </a:prstGeom>
+                  </pic:spPr>
+                </pic:pic>
+              </a:graphicData>
+            </a:graphic>
+          </wp:inline>
+        </w:drawing>
+      </w:r>
+    </w:p>
     <w:p>
       <w:r>
         <w:rPr>
@@ -4692,6 +4906,9 @@
       <w:r>
         <w:t xml:space="preserve"> </w:t>
       </w:r>
+      <w:r>
+        <w:t xml:space="preserve">Most of the school bus related collisions appear to occur when there are 1-3 people in the car. These poor folks were probably on their way to drop the kids off at school.  </w:t>
+      </w:r>
     </w:p>
     <w:p>
       <w:r>
@@ -4718,23 +4935,250 @@
       <w:r>
         <w:t xml:space="preserve"> </w:t>
       </w:r>
-    </w:p>
-    <w:p/>
-    <w:p/>
-    <w:p>
-      <w:r>
-        <w:rPr>
-          <w:b/>
-          <w:bCs/>
-        </w:rPr>
+      <w:r>
+        <w:t xml:space="preserve">Life is challenging and messy sometimes. Luckily, a school bus should be </w:t>
+      </w:r>
+      <w:r>
+        <w:t>an easy</w:t>
+      </w:r>
+      <w:r>
+        <w:t xml:space="preserve"> object for an AI-guided automobile to detect and avoid. </w:t>
+      </w:r>
+    </w:p>
+    <w:p/>
+    <w:p/>
+    <w:p>
+      <w:r>
+        <w:rPr>
+          <w:b/>
+          <w:bCs/>
+        </w:rPr>
+        <w:t>Plot:</w:t>
+      </w:r>
+      <w:r>
+        <w:t xml:space="preserve"> </w:t>
+      </w:r>
+    </w:p>
+    <w:p>
+      <w:r>
+        <w:drawing>
+          <wp:inline distT="0" distB="0" distL="0" distR="0" wp14:anchorId="1733E2BA" wp14:editId="70DD00A9">
+            <wp:extent cx="2576513" cy="1896875"/>
+            <wp:effectExtent l="0" t="0" r="0" b="8255"/>
+            <wp:docPr id="901368014" name="Picture 1"/>
+            <wp:cNvGraphicFramePr>
+              <a:graphicFrameLocks xmlns:a="http://schemas.openxmlformats.org/drawingml/2006/main" noChangeAspect="1"/>
+            </wp:cNvGraphicFramePr>
+            <a:graphic xmlns:a="http://schemas.openxmlformats.org/drawingml/2006/main">
+              <a:graphicData uri="http://schemas.openxmlformats.org/drawingml/2006/picture">
+                <pic:pic xmlns:pic="http://schemas.openxmlformats.org/drawingml/2006/picture">
+                  <pic:nvPicPr>
+                    <pic:cNvPr id="901368014" name=""/>
+                    <pic:cNvPicPr/>
+                  </pic:nvPicPr>
+                  <pic:blipFill>
+                    <a:blip r:embed="rId48"/>
+                    <a:stretch>
+                      <a:fillRect/>
+                    </a:stretch>
+                  </pic:blipFill>
+                  <pic:spPr>
+                    <a:xfrm>
+                      <a:off x="0" y="0"/>
+                      <a:ext cx="2584106" cy="1902465"/>
+                    </a:xfrm>
+                    <a:prstGeom prst="rect">
+                      <a:avLst/>
+                    </a:prstGeom>
+                  </pic:spPr>
+                </pic:pic>
+              </a:graphicData>
+            </a:graphic>
+          </wp:inline>
+        </w:drawing>
+      </w:r>
+    </w:p>
+    <w:p>
+      <w:r>
+        <w:rPr>
+          <w:b/>
+          <w:bCs/>
+        </w:rPr>
+        <w:t>Observations:</w:t>
+      </w:r>
+      <w:r>
+        <w:t xml:space="preserve"> </w:t>
+      </w:r>
+      <w:r>
+        <w:t xml:space="preserve">pedestrian injuries are correlated with pedestrian deaths. </w:t>
+      </w:r>
+    </w:p>
+    <w:p>
+      <w:r>
+        <w:rPr>
+          <w:b/>
+          <w:bCs/>
+        </w:rPr>
+        <w:t>Actio</w:t>
+      </w:r>
+      <w:r>
+        <w:rPr>
+          <w:b/>
+          <w:bCs/>
+        </w:rPr>
+        <w:t>n</w:t>
+      </w:r>
+      <w:r>
+        <w:rPr>
+          <w:b/>
+          <w:bCs/>
+        </w:rPr>
+        <w:t>:</w:t>
+      </w:r>
+      <w:r>
+        <w:t xml:space="preserve"> </w:t>
+      </w:r>
+      <w:r>
+        <w:t>the only surprising thing about this observation (really) is just how well these variables are correlated.</w:t>
+      </w:r>
+    </w:p>
+    <w:p/>
+    <w:p/>
+    <w:p>
+      <w:r>
+        <w:rPr>
+          <w:b/>
+          <w:bCs/>
+        </w:rPr>
+        <w:t>Plot:</w:t>
+      </w:r>
+      <w:r>
+        <w:t xml:space="preserve"> </w:t>
+      </w:r>
+    </w:p>
+    <w:p>
+      <w:r>
         <w:lastRenderedPageBreak/>
+        <w:drawing>
+          <wp:inline distT="0" distB="0" distL="0" distR="0" wp14:anchorId="4C8EED9A" wp14:editId="10FCAC44">
+            <wp:extent cx="2607518" cy="2043113"/>
+            <wp:effectExtent l="0" t="0" r="2540" b="0"/>
+            <wp:docPr id="1425784837" name="Picture 1" descr="A graph with blue dots&#10;&#10;Description automatically generated"/>
+            <wp:cNvGraphicFramePr>
+              <a:graphicFrameLocks xmlns:a="http://schemas.openxmlformats.org/drawingml/2006/main" noChangeAspect="1"/>
+            </wp:cNvGraphicFramePr>
+            <a:graphic xmlns:a="http://schemas.openxmlformats.org/drawingml/2006/main">
+              <a:graphicData uri="http://schemas.openxmlformats.org/drawingml/2006/picture">
+                <pic:pic xmlns:pic="http://schemas.openxmlformats.org/drawingml/2006/picture">
+                  <pic:nvPicPr>
+                    <pic:cNvPr id="1425784837" name="Picture 1" descr="A graph with blue dots&#10;&#10;Description automatically generated"/>
+                    <pic:cNvPicPr/>
+                  </pic:nvPicPr>
+                  <pic:blipFill>
+                    <a:blip r:embed="rId49"/>
+                    <a:stretch>
+                      <a:fillRect/>
+                    </a:stretch>
+                  </pic:blipFill>
+                  <pic:spPr>
+                    <a:xfrm>
+                      <a:off x="0" y="0"/>
+                      <a:ext cx="2613312" cy="2047653"/>
+                    </a:xfrm>
+                    <a:prstGeom prst="rect">
+                      <a:avLst/>
+                    </a:prstGeom>
+                  </pic:spPr>
+                </pic:pic>
+              </a:graphicData>
+            </a:graphic>
+          </wp:inline>
+        </w:drawing>
+      </w:r>
+    </w:p>
+    <w:p>
+      <w:r>
+        <w:rPr>
+          <w:b/>
+          <w:bCs/>
+        </w:rPr>
+        <w:t>Observations:</w:t>
+      </w:r>
+      <w:r>
+        <w:t xml:space="preserve"> </w:t>
+      </w:r>
+      <w:r>
+        <w:t>It appears that the likelihood of a tow-away decreases as the severe injury count increases, with a slight inflection near the 0.0 x-axis mark. There appear to be a handful of outliers near the top of the plot, these individuals most likely totaled their vehicles.</w:t>
+      </w:r>
+      <w:r>
+        <w:t xml:space="preserve"> Maybe it is California policy to leave the road on the side of the vehicle if the passenger prefers?</w:t>
+      </w:r>
+      <w:r>
+        <w:t xml:space="preserve"> </w:t>
+      </w:r>
+    </w:p>
+    <w:p>
+      <w:r>
+        <w:rPr>
+          <w:b/>
+          <w:bCs/>
+        </w:rPr>
+        <w:t>Actio</w:t>
+      </w:r>
+      <w:r>
+        <w:rPr>
+          <w:b/>
+          <w:bCs/>
+        </w:rPr>
+        <w:t>n</w:t>
+      </w:r>
+      <w:r>
+        <w:rPr>
+          <w:b/>
+          <w:bCs/>
+        </w:rPr>
+        <w:t>:</w:t>
+      </w:r>
+      <w:r>
+        <w:t xml:space="preserve"> </w:t>
+      </w:r>
+      <w:r>
+        <w:t xml:space="preserve">I’m not quite sure what to make of this plot. My first suspicion is that the likelihood of a </w:t>
+      </w:r>
+      <w:proofErr w:type="spellStart"/>
+      <w:r>
+        <w:t>tow_away</w:t>
+      </w:r>
+      <w:proofErr w:type="spellEnd"/>
+      <w:r>
+        <w:t xml:space="preserve"> would increase with the </w:t>
+      </w:r>
+      <w:proofErr w:type="spellStart"/>
+      <w:r>
+        <w:t>severe_injury_count</w:t>
+      </w:r>
+      <w:proofErr w:type="spellEnd"/>
+      <w:r>
+        <w:t>. We see from the plot however that this is not t</w:t>
+      </w:r>
+      <w:r>
+        <w:t>he case.</w:t>
+      </w:r>
+    </w:p>
+    <w:p/>
+    <w:p/>
+    <w:p>
+      <w:r>
+        <w:rPr>
+          <w:b/>
+          <w:bCs/>
+        </w:rPr>
         <w:t>Plot:</w:t>
       </w:r>
       <w:r>
         <w:t xml:space="preserve"> </w:t>
       </w:r>
     </w:p>
-    <w:p/>
     <w:p>
       <w:r>
         <w:rPr>
@@ -4787,7 +5231,162 @@
         <w:t xml:space="preserve"> </w:t>
       </w:r>
     </w:p>
-    <w:p/>
+    <w:p>
+      <w:r>
+        <w:rPr>
+          <w:b/>
+          <w:bCs/>
+        </w:rPr>
+        <w:t>Observations:</w:t>
+      </w:r>
+      <w:r>
+        <w:t xml:space="preserve"> </w:t>
+      </w:r>
+    </w:p>
+    <w:p>
+      <w:r>
+        <w:rPr>
+          <w:b/>
+          <w:bCs/>
+        </w:rPr>
+        <w:t>Actio</w:t>
+      </w:r>
+      <w:r>
+        <w:rPr>
+          <w:b/>
+          <w:bCs/>
+        </w:rPr>
+        <w:t>n</w:t>
+      </w:r>
+      <w:r>
+        <w:rPr>
+          <w:b/>
+          <w:bCs/>
+        </w:rPr>
+        <w:t>:</w:t>
+      </w:r>
+      <w:r>
+        <w:t xml:space="preserve"> </w:t>
+      </w:r>
+    </w:p>
+    <w:p/>
+    <w:p/>
+    <w:p>
+      <w:r>
+        <w:rPr>
+          <w:b/>
+          <w:bCs/>
+        </w:rPr>
+        <w:t>Plot:</w:t>
+      </w:r>
+      <w:r>
+        <w:t xml:space="preserve"> </w:t>
+      </w:r>
+    </w:p>
+    <w:p>
+      <w:r>
+        <w:rPr>
+          <w:b/>
+          <w:bCs/>
+        </w:rPr>
+        <w:t>Observations:</w:t>
+      </w:r>
+      <w:r>
+        <w:t xml:space="preserve"> </w:t>
+      </w:r>
+    </w:p>
+    <w:p>
+      <w:r>
+        <w:rPr>
+          <w:b/>
+          <w:bCs/>
+        </w:rPr>
+        <w:t>Actio</w:t>
+      </w:r>
+      <w:r>
+        <w:rPr>
+          <w:b/>
+          <w:bCs/>
+        </w:rPr>
+        <w:t>n</w:t>
+      </w:r>
+      <w:r>
+        <w:rPr>
+          <w:b/>
+          <w:bCs/>
+        </w:rPr>
+        <w:t>:</w:t>
+      </w:r>
+      <w:r>
+        <w:t xml:space="preserve"> </w:t>
+      </w:r>
+    </w:p>
+    <w:p/>
+    <w:p/>
+    <w:p>
+      <w:r>
+        <w:rPr>
+          <w:b/>
+          <w:bCs/>
+        </w:rPr>
+        <w:t>Plot:</w:t>
+      </w:r>
+      <w:r>
+        <w:t xml:space="preserve"> </w:t>
+      </w:r>
+    </w:p>
+    <w:p>
+      <w:r>
+        <w:rPr>
+          <w:b/>
+          <w:bCs/>
+        </w:rPr>
+        <w:t>Observations:</w:t>
+      </w:r>
+      <w:r>
+        <w:t xml:space="preserve"> </w:t>
+      </w:r>
+    </w:p>
+    <w:p>
+      <w:r>
+        <w:rPr>
+          <w:b/>
+          <w:bCs/>
+        </w:rPr>
+        <w:t>Actio</w:t>
+      </w:r>
+      <w:r>
+        <w:rPr>
+          <w:b/>
+          <w:bCs/>
+        </w:rPr>
+        <w:t>n</w:t>
+      </w:r>
+      <w:r>
+        <w:rPr>
+          <w:b/>
+          <w:bCs/>
+        </w:rPr>
+        <w:t>:</w:t>
+      </w:r>
+      <w:r>
+        <w:t xml:space="preserve"> </w:t>
+      </w:r>
+    </w:p>
+    <w:p/>
+    <w:p/>
+    <w:p>
+      <w:r>
+        <w:rPr>
+          <w:b/>
+          <w:bCs/>
+        </w:rPr>
+        <w:t>Plot:</w:t>
+      </w:r>
+      <w:r>
+        <w:t xml:space="preserve"> </w:t>
+      </w:r>
+    </w:p>
     <w:p>
       <w:r>
         <w:rPr>
@@ -5682,7 +6281,7 @@
   <w:style w:type="paragraph" w:default="1" w:styleId="Normal">
     <w:name w:val="Normal"/>
     <w:qFormat/>
-    <w:rsid w:val="003E1286"/>
+    <w:rsid w:val="00C85F24"/>
   </w:style>
   <w:style w:type="character" w:default="1" w:styleId="DefaultParagraphFont">
     <w:name w:val="Default Paragraph Font"/>

</xml_diff>